<commit_message>
added more text on word file
</commit_message>
<xml_diff>
--- a/Project- Tomato Jar Counter.docx
+++ b/Project- Tomato Jar Counter.docx
@@ -1,28 +1,17 @@
 
 <file path=word/document.xml><?xml version="1.0" encoding="utf-8"?>
-<w:document xmlns:ve="http://schemas.openxmlformats.org/markup-compatibility/2006" xmlns:o="urn:schemas-microsoft-com:office:office" xmlns:r="http://schemas.openxmlformats.org/officeDocument/2006/relationships" xmlns:m="http://schemas.openxmlformats.org/officeDocument/2006/math" xmlns:v="urn:schemas-microsoft-com:vml" xmlns:wp="http://schemas.openxmlformats.org/drawingml/2006/wordprocessingDrawing" xmlns:w10="urn:schemas-microsoft-com:office:word" xmlns:w="http://schemas.openxmlformats.org/wordprocessingml/2006/main" xmlns:wne="http://schemas.microsoft.com/office/word/2006/wordml" xmlns:a="http://schemas.openxmlformats.org/drawingml/2006/main" xmlns:pic="http://schemas.openxmlformats.org/drawingml/2006/picture" xml:space="preserve">
+<w:document xmlns:wpc="http://schemas.microsoft.com/office/word/2010/wordprocessingCanvas" xmlns:cx="http://schemas.microsoft.com/office/drawing/2014/chartex" xmlns:cx1="http://schemas.microsoft.com/office/drawing/2015/9/8/chartex" xmlns:cx2="http://schemas.microsoft.com/office/drawing/2015/10/21/chartex" xmlns:cx3="http://schemas.microsoft.com/office/drawing/2016/5/9/chartex" xmlns:cx4="http://schemas.microsoft.com/office/drawing/2016/5/10/chartex" xmlns:cx5="http://schemas.microsoft.com/office/drawing/2016/5/11/chartex" xmlns:cx6="http://schemas.microsoft.com/office/drawing/2016/5/12/chartex" xmlns:cx7="http://schemas.microsoft.com/office/drawing/2016/5/13/chartex" xmlns:cx8="http://schemas.microsoft.com/office/drawing/2016/5/14/chartex" xmlns:mc="http://schemas.openxmlformats.org/markup-compatibility/2006" xmlns:aink="http://schemas.microsoft.com/office/drawing/2016/ink" xmlns:am3d="http://schemas.microsoft.com/office/drawing/2017/model3d" xmlns:o="urn:schemas-microsoft-com:office:office" xmlns:oel="http://schemas.microsoft.com/office/2019/extlst" xmlns:r="http://schemas.openxmlformats.org/officeDocument/2006/relationships" xmlns:m="http://schemas.openxmlformats.org/officeDocument/2006/math" xmlns:v="urn:schemas-microsoft-com:vml" xmlns:wp14="http://schemas.microsoft.com/office/word/2010/wordprocessingDrawing" xmlns:wp="http://schemas.openxmlformats.org/drawingml/2006/wordprocessingDrawing" xmlns:w10="urn:schemas-microsoft-com:office:word" xmlns:w="http://schemas.openxmlformats.org/wordprocessingml/2006/main" xmlns:w14="http://schemas.microsoft.com/office/word/2010/wordml" xmlns:w15="http://schemas.microsoft.com/office/word/2012/wordml" xmlns:w16cex="http://schemas.microsoft.com/office/word/2018/wordml/cex" xmlns:w16cid="http://schemas.microsoft.com/office/word/2016/wordml/cid" xmlns:w16="http://schemas.microsoft.com/office/word/2018/wordml" xmlns:w16du="http://schemas.microsoft.com/office/word/2023/wordml/word16du" xmlns:w16sdtdh="http://schemas.microsoft.com/office/word/2020/wordml/sdtdatahash" xmlns:w16se="http://schemas.microsoft.com/office/word/2015/wordml/symex" xmlns:wpg="http://schemas.microsoft.com/office/word/2010/wordprocessingGroup" xmlns:wpi="http://schemas.microsoft.com/office/word/2010/wordprocessingInk" xmlns:wne="http://schemas.microsoft.com/office/word/2006/wordml" xmlns:wps="http://schemas.microsoft.com/office/word/2010/wordprocessingShape" mc:Ignorable="w14 w15 w16se w16cid w16 w16cex w16sdtdh w16du wp14">
   <w:body>
     <w:tbl>
       <w:tblPr>
         <w:tblW w:w="0" w:type="auto"/>
-        <w:jc w:val="left"/>
         <w:tblInd w:w="107" w:type="dxa"/>
-        <w:tblBorders>
-          <w:top w:val="none" w:sz="0" w:space="0" w:color="auto"/>
-          <w:left w:val="none" w:sz="0" w:space="0" w:color="auto"/>
-          <w:bottom w:val="none" w:sz="0" w:space="0" w:color="auto"/>
-          <w:right w:val="none" w:sz="0" w:space="0" w:color="auto"/>
-          <w:insideH w:val="none" w:sz="0" w:space="0" w:color="auto"/>
-          <w:insideV w:val="none" w:sz="0" w:space="0" w:color="auto"/>
-        </w:tblBorders>
         <w:tblLayout w:type="fixed"/>
         <w:tblCellMar>
-          <w:top w:w="0" w:type="dxa"/>
           <w:left w:w="0" w:type="dxa"/>
-          <w:bottom w:w="0" w:type="dxa"/>
           <w:right w:w="0" w:type="dxa"/>
         </w:tblCellMar>
-        <w:tblLook w:val="01E0"/>
+        <w:tblLook w:val="01E0" w:firstRow="1" w:lastRow="1" w:firstColumn="1" w:lastColumn="1" w:noHBand="0" w:noVBand="0"/>
       </w:tblPr>
       <w:tblGrid>
         <w:gridCol w:w="2809"/>
@@ -30,7 +19,7 @@
       </w:tblGrid>
       <w:tr>
         <w:trPr>
-          <w:trHeight w:val="1769" w:hRule="atLeast"/>
+          <w:trHeight w:val="1769"/>
         </w:trPr>
         <w:tc>
           <w:tcPr>
@@ -52,25 +41,26 @@
             <w:r>
               <w:rPr>
                 <w:rFonts w:ascii="Times New Roman"/>
+                <w:noProof/>
                 <w:sz w:val="20"/>
               </w:rPr>
               <w:drawing>
-                <wp:inline distT="0" distB="0" distL="0" distR="0">
+                <wp:inline distT="0" distB="0" distL="0" distR="0" wp14:anchorId="6A2029A2" wp14:editId="6EEA1340">
                   <wp:extent cx="1477244" cy="771144"/>
                   <wp:effectExtent l="0" t="0" r="0" b="0"/>
                   <wp:docPr id="1" name="image1.jpeg" descr="GJU_logo_arabic"/>
                   <wp:cNvGraphicFramePr>
-                    <a:graphicFrameLocks noChangeAspect="1"/>
+                    <a:graphicFrameLocks xmlns:a="http://schemas.openxmlformats.org/drawingml/2006/main" noChangeAspect="1"/>
                   </wp:cNvGraphicFramePr>
-                  <a:graphic>
+                  <a:graphic xmlns:a="http://schemas.openxmlformats.org/drawingml/2006/main">
                     <a:graphicData uri="http://schemas.openxmlformats.org/drawingml/2006/picture">
-                      <pic:pic>
+                      <pic:pic xmlns:pic="http://schemas.openxmlformats.org/drawingml/2006/picture">
                         <pic:nvPicPr>
                           <pic:cNvPr id="2" name="image1.jpeg"/>
                           <pic:cNvPicPr/>
                         </pic:nvPicPr>
                         <pic:blipFill>
-                          <a:blip r:embed="rId5" cstate="print"/>
+                          <a:blip r:embed="rId4" cstate="print"/>
                           <a:stretch>
                             <a:fillRect/>
                           </a:stretch>
@@ -90,12 +80,6 @@
                 </wp:inline>
               </w:drawing>
             </w:r>
-            <w:r>
-              <w:rPr>
-                <w:rFonts w:ascii="Times New Roman"/>
-                <w:sz w:val="20"/>
-              </w:rPr>
-            </w:r>
           </w:p>
         </w:tc>
         <w:tc>
@@ -127,7 +111,7 @@
                 <w:spacing w:val="-5"/>
                 <w:sz w:val="26"/>
               </w:rPr>
-              <w:t> </w:t>
+              <w:t xml:space="preserve"> </w:t>
             </w:r>
             <w:r>
               <w:rPr>
@@ -140,7 +124,7 @@
                 <w:spacing w:val="-4"/>
                 <w:sz w:val="26"/>
               </w:rPr>
-              <w:t> </w:t>
+              <w:t xml:space="preserve"> </w:t>
             </w:r>
             <w:r>
               <w:rPr>
@@ -179,7 +163,7 @@
                 <w:spacing w:val="-1"/>
                 <w:sz w:val="20"/>
               </w:rPr>
-              <w:t> </w:t>
+              <w:t xml:space="preserve"> </w:t>
             </w:r>
             <w:r>
               <w:rPr>
@@ -192,7 +176,7 @@
                 <w:spacing w:val="-4"/>
                 <w:sz w:val="20"/>
               </w:rPr>
-              <w:t> </w:t>
+              <w:t xml:space="preserve"> </w:t>
             </w:r>
             <w:r>
               <w:rPr>
@@ -205,7 +189,7 @@
                 <w:spacing w:val="-2"/>
                 <w:sz w:val="20"/>
               </w:rPr>
-              <w:t> </w:t>
+              <w:t xml:space="preserve"> </w:t>
             </w:r>
             <w:r>
               <w:rPr>
@@ -218,7 +202,7 @@
                 <w:spacing w:val="-3"/>
                 <w:sz w:val="20"/>
               </w:rPr>
-              <w:t> </w:t>
+              <w:t xml:space="preserve"> </w:t>
             </w:r>
             <w:r>
               <w:rPr>
@@ -231,7 +215,7 @@
                 <w:spacing w:val="-4"/>
                 <w:sz w:val="20"/>
               </w:rPr>
-              <w:t> </w:t>
+              <w:t xml:space="preserve"> </w:t>
             </w:r>
             <w:r>
               <w:rPr>
@@ -270,7 +254,7 @@
                 <w:spacing w:val="-6"/>
                 <w:sz w:val="18"/>
               </w:rPr>
-              <w:t> </w:t>
+              <w:t xml:space="preserve"> </w:t>
             </w:r>
             <w:r>
               <w:rPr>
@@ -283,7 +267,7 @@
                 <w:spacing w:val="-5"/>
                 <w:sz w:val="18"/>
               </w:rPr>
-              <w:t> </w:t>
+              <w:t xml:space="preserve"> </w:t>
             </w:r>
             <w:r>
               <w:rPr>
@@ -296,7 +280,7 @@
                 <w:spacing w:val="-5"/>
                 <w:sz w:val="18"/>
               </w:rPr>
-              <w:t> </w:t>
+              <w:t xml:space="preserve"> </w:t>
             </w:r>
             <w:r>
               <w:rPr>
@@ -309,7 +293,7 @@
       </w:tr>
       <w:tr>
         <w:trPr>
-          <w:trHeight w:val="662" w:hRule="atLeast"/>
+          <w:trHeight w:val="662"/>
         </w:trPr>
         <w:tc>
           <w:tcPr>
@@ -351,40 +335,26 @@
             <w:pPr>
               <w:pStyle w:val="TableParagraph"/>
               <w:ind w:left="1797"/>
-              <w:rPr>
-                <w:sz w:val="22"/>
-              </w:rPr>
             </w:pPr>
             <w:r>
-              <w:rPr>
-                <w:sz w:val="22"/>
-              </w:rPr>
               <w:t>Mechatronics</w:t>
             </w:r>
             <w:r>
               <w:rPr>
                 <w:spacing w:val="-5"/>
-                <w:sz w:val="22"/>
-              </w:rPr>
-              <w:t> </w:t>
-            </w:r>
-            <w:r>
-              <w:rPr>
-                <w:sz w:val="22"/>
-              </w:rPr>
+              </w:rPr>
+              <w:t xml:space="preserve"> </w:t>
+            </w:r>
+            <w:r>
               <w:t>System</w:t>
             </w:r>
             <w:r>
               <w:rPr>
                 <w:spacing w:val="-2"/>
-                <w:sz w:val="22"/>
-              </w:rPr>
-              <w:t> </w:t>
-            </w:r>
-            <w:r>
-              <w:rPr>
-                <w:sz w:val="22"/>
-              </w:rPr>
+              </w:rPr>
+              <w:t xml:space="preserve"> </w:t>
+            </w:r>
+            <w:r>
               <w:t>Design</w:t>
             </w:r>
           </w:p>
@@ -416,37 +386,33 @@
         <w:ind w:left="100"/>
       </w:pPr>
       <w:r>
-        <w:rPr/>
         <w:t>Read</w:t>
       </w:r>
       <w:r>
         <w:rPr>
           <w:spacing w:val="-1"/>
         </w:rPr>
-        <w:t> </w:t>
-      </w:r>
-      <w:r>
-        <w:rPr/>
+        <w:t xml:space="preserve"> </w:t>
+      </w:r>
+      <w:r>
         <w:t>this</w:t>
       </w:r>
       <w:r>
         <w:rPr>
           <w:spacing w:val="-4"/>
         </w:rPr>
-        <w:t> </w:t>
-      </w:r>
-      <w:r>
-        <w:rPr/>
+        <w:t xml:space="preserve"> </w:t>
+      </w:r>
+      <w:r>
         <w:t>example: (5min</w:t>
       </w:r>
       <w:r>
         <w:rPr>
           <w:spacing w:val="-2"/>
         </w:rPr>
-        <w:t> </w:t>
-      </w:r>
-      <w:r>
-        <w:rPr/>
+        <w:t xml:space="preserve"> </w:t>
+      </w:r>
+      <w:r>
         <w:t>reading)</w:t>
       </w:r>
     </w:p>
@@ -455,370 +421,335 @@
         <w:pStyle w:val="Title"/>
       </w:pPr>
       <w:r>
-        <w:rPr/>
         <w:t>Question:</w:t>
       </w:r>
     </w:p>
     <w:p>
       <w:pPr>
         <w:pStyle w:val="BodyText"/>
-        <w:spacing w:line="259" w:lineRule="auto" w:before="183"/>
+        <w:spacing w:before="183" w:line="259" w:lineRule="auto"/>
         <w:ind w:left="100" w:right="376"/>
       </w:pPr>
       <w:r>
-        <w:rPr/>
         <w:t>You are an engineer designing a production line for vacuum sealed tomato sauce. You are tasked to</w:t>
       </w:r>
       <w:r>
         <w:rPr>
           <w:spacing w:val="1"/>
         </w:rPr>
-        <w:t> </w:t>
-      </w:r>
-      <w:r>
-        <w:rPr/>
+        <w:t xml:space="preserve"> </w:t>
+      </w:r>
+      <w:r>
         <w:t>design and develop a counter system to be installed at the end of the production process. This system</w:t>
       </w:r>
       <w:r>
         <w:rPr>
           <w:spacing w:val="-47"/>
         </w:rPr>
-        <w:t> </w:t>
-      </w:r>
-      <w:r>
-        <w:rPr/>
+        <w:t xml:space="preserve"> </w:t>
+      </w:r>
+      <w:r>
         <w:t>should</w:t>
       </w:r>
       <w:r>
         <w:rPr>
           <w:spacing w:val="-2"/>
         </w:rPr>
-        <w:t> </w:t>
-      </w:r>
-      <w:r>
-        <w:rPr/>
+        <w:t xml:space="preserve"> </w:t>
+      </w:r>
+      <w:r>
         <w:t>count</w:t>
       </w:r>
       <w:r>
         <w:rPr>
           <w:spacing w:val="-2"/>
         </w:rPr>
-        <w:t> </w:t>
-      </w:r>
-      <w:r>
-        <w:rPr/>
+        <w:t xml:space="preserve"> </w:t>
+      </w:r>
+      <w:r>
         <w:t>the</w:t>
       </w:r>
       <w:r>
         <w:rPr>
           <w:spacing w:val="-2"/>
         </w:rPr>
-        <w:t> </w:t>
-      </w:r>
-      <w:r>
-        <w:rPr/>
+        <w:t xml:space="preserve"> </w:t>
+      </w:r>
+      <w:r>
         <w:t>sound</w:t>
       </w:r>
       <w:r>
         <w:rPr>
           <w:spacing w:val="-2"/>
         </w:rPr>
-        <w:t> </w:t>
-      </w:r>
-      <w:r>
-        <w:rPr/>
+        <w:t xml:space="preserve"> </w:t>
+      </w:r>
+      <w:r>
         <w:t>and</w:t>
       </w:r>
       <w:r>
         <w:rPr>
           <w:spacing w:val="-1"/>
         </w:rPr>
-        <w:t> </w:t>
-      </w:r>
-      <w:r>
-        <w:rPr/>
+        <w:t xml:space="preserve"> </w:t>
+      </w:r>
+      <w:r>
         <w:t>the</w:t>
       </w:r>
       <w:r>
         <w:rPr>
           <w:spacing w:val="1"/>
         </w:rPr>
-        <w:t> </w:t>
-      </w:r>
-      <w:r>
-        <w:rPr/>
+        <w:t xml:space="preserve"> </w:t>
+      </w:r>
+      <w:r>
         <w:t>defective</w:t>
       </w:r>
       <w:r>
         <w:rPr>
           <w:spacing w:val="-3"/>
         </w:rPr>
-        <w:t> </w:t>
-      </w:r>
-      <w:r>
-        <w:rPr/>
+        <w:t xml:space="preserve"> </w:t>
+      </w:r>
+      <w:r>
         <w:t>tomato</w:t>
       </w:r>
       <w:r>
         <w:rPr>
           <w:spacing w:val="1"/>
         </w:rPr>
-        <w:t> </w:t>
-      </w:r>
-      <w:r>
-        <w:rPr/>
+        <w:t xml:space="preserve"> </w:t>
+      </w:r>
+      <w:r>
         <w:t>sauce</w:t>
       </w:r>
       <w:r>
         <w:rPr>
           <w:spacing w:val="1"/>
         </w:rPr>
-        <w:t> </w:t>
-      </w:r>
-      <w:r>
-        <w:rPr/>
+        <w:t xml:space="preserve"> </w:t>
+      </w:r>
+      <w:r>
         <w:t>jars</w:t>
       </w:r>
       <w:r>
         <w:rPr>
           <w:spacing w:val="-2"/>
         </w:rPr>
-        <w:t> </w:t>
-      </w:r>
-      <w:r>
-        <w:rPr/>
+        <w:t xml:space="preserve"> </w:t>
+      </w:r>
+      <w:r>
         <w:t>exiting</w:t>
       </w:r>
       <w:r>
         <w:rPr>
           <w:spacing w:val="-4"/>
         </w:rPr>
-        <w:t> </w:t>
-      </w:r>
-      <w:r>
-        <w:rPr/>
+        <w:t xml:space="preserve"> </w:t>
+      </w:r>
+      <w:r>
         <w:t>the conveyor</w:t>
       </w:r>
       <w:r>
         <w:rPr>
           <w:spacing w:val="-2"/>
         </w:rPr>
-        <w:t> </w:t>
-      </w:r>
-      <w:r>
-        <w:rPr/>
+        <w:t xml:space="preserve"> </w:t>
+      </w:r>
+      <w:r>
         <w:t>belt.</w:t>
       </w:r>
     </w:p>
     <w:p>
       <w:pPr>
         <w:pStyle w:val="BodyText"/>
-        <w:spacing w:line="259" w:lineRule="auto" w:before="160"/>
+        <w:spacing w:before="160" w:line="259" w:lineRule="auto"/>
         <w:ind w:left="100" w:right="403"/>
       </w:pPr>
       <w:r>
-        <w:rPr/>
         <w:t>You can tell if the jar is defective if you hear pop or clapping sound. This sound is an indicator that the</w:t>
       </w:r>
       <w:r>
         <w:rPr>
           <w:spacing w:val="-47"/>
         </w:rPr>
-        <w:t> </w:t>
-      </w:r>
-      <w:r>
-        <w:rPr/>
+        <w:t xml:space="preserve"> </w:t>
+      </w:r>
+      <w:r>
         <w:t>vacuum</w:t>
       </w:r>
       <w:r>
         <w:rPr>
           <w:spacing w:val="-3"/>
         </w:rPr>
-        <w:t> </w:t>
-      </w:r>
-      <w:r>
-        <w:rPr/>
+        <w:t xml:space="preserve"> </w:t>
+      </w:r>
+      <w:r>
         <w:t>seal</w:t>
       </w:r>
       <w:r>
         <w:rPr>
           <w:spacing w:val="-3"/>
         </w:rPr>
-        <w:t> </w:t>
-      </w:r>
-      <w:r>
-        <w:rPr/>
+        <w:t xml:space="preserve"> </w:t>
+      </w:r>
+      <w:r>
         <w:t>was</w:t>
       </w:r>
       <w:r>
         <w:rPr>
           <w:spacing w:val="1"/>
         </w:rPr>
-        <w:t> </w:t>
-      </w:r>
-      <w:r>
-        <w:rPr/>
+        <w:t xml:space="preserve"> </w:t>
+      </w:r>
+      <w:r>
         <w:t>broken</w:t>
       </w:r>
       <w:r>
         <w:rPr>
           <w:spacing w:val="-1"/>
         </w:rPr>
-        <w:t> </w:t>
-      </w:r>
-      <w:r>
-        <w:rPr/>
+        <w:t xml:space="preserve"> </w:t>
+      </w:r>
+      <w:r>
         <w:t>or</w:t>
       </w:r>
       <w:r>
         <w:rPr>
           <w:spacing w:val="-3"/>
         </w:rPr>
-        <w:t> </w:t>
-      </w:r>
-      <w:r>
-        <w:rPr/>
+        <w:t xml:space="preserve"> </w:t>
+      </w:r>
+      <w:r>
         <w:t>not installed</w:t>
       </w:r>
       <w:r>
         <w:rPr>
           <w:spacing w:val="-1"/>
         </w:rPr>
-        <w:t> </w:t>
-      </w:r>
-      <w:r>
-        <w:rPr/>
+        <w:t xml:space="preserve"> </w:t>
+      </w:r>
+      <w:r>
         <w:t>successfully</w:t>
       </w:r>
       <w:r>
         <w:rPr>
           <w:spacing w:val="-2"/>
         </w:rPr>
-        <w:t> </w:t>
-      </w:r>
-      <w:r>
-        <w:rPr/>
+        <w:t xml:space="preserve"> </w:t>
+      </w:r>
+      <w:r>
         <w:t>on</w:t>
       </w:r>
       <w:r>
         <w:rPr>
           <w:spacing w:val="-1"/>
         </w:rPr>
-        <w:t> </w:t>
-      </w:r>
-      <w:r>
-        <w:rPr/>
+        <w:t xml:space="preserve"> </w:t>
+      </w:r>
+      <w:r>
         <w:t>the</w:t>
       </w:r>
       <w:r>
         <w:rPr>
           <w:spacing w:val="2"/>
         </w:rPr>
-        <w:t> </w:t>
-      </w:r>
-      <w:r>
-        <w:rPr/>
+        <w:t xml:space="preserve"> </w:t>
+      </w:r>
+      <w:r>
         <w:t>Jar.</w:t>
       </w:r>
     </w:p>
     <w:p>
       <w:pPr>
         <w:pStyle w:val="BodyText"/>
-        <w:spacing w:line="259" w:lineRule="auto" w:before="159"/>
+        <w:spacing w:before="159" w:line="259" w:lineRule="auto"/>
         <w:ind w:left="100" w:right="807"/>
       </w:pPr>
       <w:r>
-        <w:rPr/>
         <w:t>Use myrio1900 and any sensor you see fit to design the counter system. The sound and defective</w:t>
       </w:r>
       <w:r>
         <w:rPr>
           <w:spacing w:val="-47"/>
         </w:rPr>
-        <w:t> </w:t>
-      </w:r>
-      <w:r>
-        <w:rPr/>
+        <w:t xml:space="preserve"> </w:t>
+      </w:r>
+      <w:r>
         <w:t>product counter</w:t>
       </w:r>
       <w:r>
         <w:rPr>
           <w:spacing w:val="-3"/>
         </w:rPr>
-        <w:t> </w:t>
-      </w:r>
-      <w:r>
-        <w:rPr/>
+        <w:t xml:space="preserve"> </w:t>
+      </w:r>
+      <w:r>
         <w:t>should</w:t>
       </w:r>
       <w:r>
         <w:rPr>
           <w:spacing w:val="-1"/>
         </w:rPr>
-        <w:t> </w:t>
-      </w:r>
-      <w:r>
-        <w:rPr/>
+        <w:t xml:space="preserve"> </w:t>
+      </w:r>
+      <w:r>
         <w:t>be</w:t>
       </w:r>
       <w:r>
         <w:rPr>
           <w:spacing w:val="-4"/>
         </w:rPr>
-        <w:t> </w:t>
-      </w:r>
-      <w:r>
-        <w:rPr/>
+        <w:t xml:space="preserve"> </w:t>
+      </w:r>
+      <w:r>
         <w:t>shown</w:t>
       </w:r>
       <w:r>
         <w:rPr>
           <w:spacing w:val="-3"/>
         </w:rPr>
-        <w:t> </w:t>
-      </w:r>
-      <w:r>
-        <w:rPr/>
+        <w:t xml:space="preserve"> </w:t>
+      </w:r>
+      <w:r>
         <w:t>on</w:t>
       </w:r>
       <w:r>
         <w:rPr>
           <w:spacing w:val="-1"/>
         </w:rPr>
-        <w:t> </w:t>
-      </w:r>
-      <w:r>
-        <w:rPr/>
+        <w:t xml:space="preserve"> </w:t>
+      </w:r>
+      <w:r>
         <w:t>a VI</w:t>
       </w:r>
       <w:r>
         <w:rPr>
           <w:spacing w:val="-2"/>
         </w:rPr>
-        <w:t> </w:t>
-      </w:r>
-      <w:r>
-        <w:rPr/>
+        <w:t xml:space="preserve"> </w:t>
+      </w:r>
+      <w:proofErr w:type="gramStart"/>
+      <w:r>
         <w:t>no</w:t>
       </w:r>
+      <w:proofErr w:type="gramEnd"/>
       <w:r>
         <w:rPr>
           <w:spacing w:val="-1"/>
         </w:rPr>
-        <w:t> </w:t>
-      </w:r>
-      <w:r>
-        <w:rPr/>
+        <w:t xml:space="preserve"> </w:t>
+      </w:r>
+      <w:r>
         <w:t>the</w:t>
       </w:r>
       <w:r>
         <w:rPr>
           <w:spacing w:val="-2"/>
         </w:rPr>
-        <w:t> </w:t>
-      </w:r>
-      <w:r>
-        <w:rPr/>
+        <w:t xml:space="preserve"> </w:t>
+      </w:r>
+      <w:r>
         <w:t>PC.</w:t>
       </w:r>
     </w:p>
@@ -829,8 +760,7 @@
         <w:ind w:left="100"/>
       </w:pPr>
       <w:r>
-        <w:rPr/>
-        <w:t>*** Follow the </w:t>
+        <w:t xml:space="preserve">*** Follow the </w:t>
       </w:r>
       <w:r>
         <w:rPr>
@@ -842,11 +772,10 @@
         <w:rPr>
           <w:spacing w:val="-4"/>
         </w:rPr>
-        <w:t> </w:t>
-      </w:r>
-      <w:r>
-        <w:rPr/>
-        <w:t>and draw </w:t>
+        <w:t xml:space="preserve"> </w:t>
+      </w:r>
+      <w:r>
+        <w:t xml:space="preserve">and draw </w:t>
       </w:r>
       <w:r>
         <w:rPr>
@@ -859,7 +788,7 @@
           <w:spacing w:val="-3"/>
           <w:u w:val="single"/>
         </w:rPr>
-        <w:t> </w:t>
+        <w:t xml:space="preserve"> </w:t>
       </w:r>
       <w:r>
         <w:rPr>
@@ -871,40 +800,36 @@
         <w:rPr>
           <w:spacing w:val="-2"/>
         </w:rPr>
-        <w:t> </w:t>
-      </w:r>
-      <w:r>
-        <w:rPr/>
+        <w:t xml:space="preserve"> </w:t>
+      </w:r>
+      <w:r>
         <w:t>that</w:t>
       </w:r>
       <w:r>
         <w:rPr>
           <w:spacing w:val="-3"/>
         </w:rPr>
-        <w:t> </w:t>
-      </w:r>
-      <w:r>
-        <w:rPr/>
+        <w:t xml:space="preserve"> </w:t>
+      </w:r>
+      <w:r>
         <w:t>represents</w:t>
       </w:r>
       <w:r>
         <w:rPr>
           <w:spacing w:val="-2"/>
         </w:rPr>
-        <w:t> </w:t>
-      </w:r>
-      <w:r>
-        <w:rPr/>
+        <w:t xml:space="preserve"> </w:t>
+      </w:r>
+      <w:r>
         <w:t>your</w:t>
       </w:r>
       <w:r>
         <w:rPr>
           <w:spacing w:val="-1"/>
         </w:rPr>
-        <w:t> </w:t>
-      </w:r>
-      <w:r>
-        <w:rPr/>
+        <w:t xml:space="preserve"> </w:t>
+      </w:r>
+      <w:r>
         <w:t>Algorithm</w:t>
       </w:r>
     </w:p>
@@ -954,58 +879,70 @@
         <w:ind w:left="100"/>
       </w:pPr>
       <w:r>
-        <w:rPr/>
         <w:t>Show the</w:t>
       </w:r>
       <w:r>
         <w:rPr>
           <w:spacing w:val="1"/>
         </w:rPr>
-        <w:t> </w:t>
-      </w:r>
-      <w:r>
-        <w:rPr/>
+        <w:t xml:space="preserve"> </w:t>
+      </w:r>
+      <w:r>
         <w:t>two</w:t>
       </w:r>
       <w:r>
         <w:rPr>
           <w:spacing w:val="-1"/>
         </w:rPr>
-        <w:t> </w:t>
-      </w:r>
-      <w:r>
-        <w:rPr/>
+        <w:t xml:space="preserve"> </w:t>
+      </w:r>
+      <w:r>
         <w:t>counters</w:t>
       </w:r>
       <w:r>
         <w:rPr>
           <w:spacing w:val="-2"/>
         </w:rPr>
-        <w:t> </w:t>
-      </w:r>
-      <w:r>
-        <w:rPr/>
+        <w:t xml:space="preserve"> </w:t>
+      </w:r>
+      <w:r>
         <w:t>on</w:t>
       </w:r>
       <w:r>
         <w:rPr>
           <w:spacing w:val="-3"/>
         </w:rPr>
-        <w:t> </w:t>
-      </w:r>
-      <w:r>
-        <w:rPr/>
+        <w:t xml:space="preserve"> </w:t>
+      </w:r>
+      <w:r>
         <w:t>an</w:t>
       </w:r>
       <w:r>
         <w:rPr>
           <w:spacing w:val="-1"/>
         </w:rPr>
-        <w:t> </w:t>
-      </w:r>
-      <w:r>
-        <w:rPr/>
+        <w:t xml:space="preserve"> </w:t>
+      </w:r>
+      <w:r>
         <w:t>actual LCD.</w:t>
+      </w:r>
+    </w:p>
+    <w:p>
+      <w:pPr>
+        <w:pStyle w:val="BodyText"/>
+        <w:spacing w:before="56"/>
+        <w:ind w:left="100"/>
+      </w:pPr>
+      <w:r>
+        <w:t xml:space="preserve">Showing </w:t>
+      </w:r>
+      <w:proofErr w:type="spellStart"/>
+      <w:r>
+        <w:t>Github</w:t>
+      </w:r>
+      <w:proofErr w:type="spellEnd"/>
+      <w:r>
+        <w:t xml:space="preserve"> changes</w:t>
       </w:r>
     </w:p>
     <w:p>
@@ -1025,551 +962,392 @@
         </w:rPr>
       </w:pPr>
       <w:r>
-        <w:rPr/>
-        <w:pict>
-          <v:group style="position:absolute;margin-left:72.024002pt;margin-top:19.389843pt;width:469.15pt;height:143.950pt;mso-position-horizontal-relative:page;mso-position-vertical-relative:paragraph;z-index:-15728640;mso-wrap-distance-left:0;mso-wrap-distance-right:0" coordorigin="1440,388" coordsize="9383,2879">
-            <v:shape style="position:absolute;left:1440;top:387;width:9383;height:2879" coordorigin="1440,388" coordsize="9383,2879" path="m1700,741l1671,741,1671,3266,1700,3266,1700,741xm1700,736l1671,736,1671,741,1700,741,1700,736xm1700,707l1671,707,1440,707,1440,736,1671,736,1700,736,1700,707xm1700,388l1671,388,1671,649,1440,649,1440,678,1671,678,1700,678,1700,649,1700,388xm1757,741l1728,741,1728,3266,1757,3266,1757,741xm1757,736l1728,736,1728,741,1757,741,1757,736xm10823,707l1757,707,1728,707,1728,736,1757,736,10823,736,10823,707xm10823,649l1757,649,1757,388,1728,388,1728,649,1728,678,1757,678,10823,678,10823,649xe" filled="true" fillcolor="#000000" stroked="false">
-              <v:path arrowok="t"/>
-              <v:fill type="solid"/>
+        <w:pict w14:anchorId="24F17191">
+          <v:group id="_x0000_s1026" style="position:absolute;margin-left:1in;margin-top:19.4pt;width:469.15pt;height:143.95pt;z-index:-251657216;mso-wrap-distance-left:0;mso-wrap-distance-right:0;mso-position-horizontal-relative:page" coordorigin="1440,388" coordsize="9383,2879">
+            <v:shape id="_x0000_s1028" style="position:absolute;left:1440;top:387;width:9383;height:2879" coordorigin="1440,388" coordsize="9383,2879" o:spt="100" adj="0,,0" path="m1700,741r-29,l1671,3266r29,l1700,741xm1700,736r-29,l1671,741r29,l1700,736xm1700,707r-29,l1440,707r,29l1671,736r29,l1700,707xm1700,388r-29,l1671,649r-231,l1440,678r231,l1700,678r,-29l1700,388xm1757,741r-29,l1728,3266r29,l1757,741xm1757,736r-29,l1728,741r29,l1757,736xm10823,707r-9066,l1728,707r,29l1757,736r9066,l10823,707xm10823,649r-9066,l1757,388r-29,l1728,649r,29l1757,678r9066,l10823,649xe" fillcolor="black" stroked="f">
+              <v:stroke joinstyle="round"/>
+              <v:formulas/>
+              <v:path arrowok="t" o:connecttype="segments"/>
             </v:shape>
-            <v:shapetype id="_x0000_t202" o:spt="202" coordsize="21600,21600" path="m,l,21600r21600,l21600,xe">
+            <v:shapetype id="_x0000_t202" coordsize="21600,21600" o:spt="202" path="m,l,21600r21600,l21600,xe">
               <v:stroke joinstyle="miter"/>
               <v:path gradientshapeok="t" o:connecttype="rect"/>
             </v:shapetype>
-            <v:shape style="position:absolute;left:1440;top:387;width:9383;height:2879" type="#_x0000_t202" filled="false" stroked="false">
+            <v:shape id="_x0000_s1027" type="#_x0000_t202" style="position:absolute;left:1440;top:387;width:9383;height:2879" filled="f" stroked="f">
               <v:textbox inset="0,0,0,0">
                 <w:txbxContent>
                   <w:p>
                     <w:pPr>
-                      <w:spacing w:line="450" w:lineRule="atLeast" w:before="168"/>
+                      <w:spacing w:before="168" w:line="450" w:lineRule="atLeast"/>
                       <w:ind w:left="741" w:right="4661" w:hanging="360"/>
-                      <w:jc w:val="left"/>
-                      <w:rPr>
-                        <w:sz w:val="22"/>
-                      </w:rPr>
                     </w:pPr>
                     <w:r>
                       <w:rPr>
-                        <w:sz w:val="22"/>
                         <w:u w:val="single"/>
                       </w:rPr>
                       <w:t>Reminder</w:t>
                     </w:r>
                     <w:r>
-                      <w:rPr>
-                        <w:sz w:val="22"/>
-                      </w:rPr>
                       <w:t>: To open any VI example, you have to:</w:t>
                     </w:r>
                     <w:r>
                       <w:rPr>
                         <w:spacing w:val="-47"/>
-                        <w:sz w:val="22"/>
-                      </w:rPr>
-                      <w:t> </w:t>
-                    </w:r>
-                    <w:r>
-                      <w:rPr>
-                        <w:sz w:val="22"/>
-                      </w:rPr>
+                      </w:rPr>
+                      <w:t xml:space="preserve"> </w:t>
+                    </w:r>
+                    <w:r>
                       <w:t>1-</w:t>
                     </w:r>
                     <w:r>
                       <w:rPr>
                         <w:spacing w:val="27"/>
-                        <w:sz w:val="22"/>
-                      </w:rPr>
-                      <w:t> </w:t>
-                    </w:r>
-                    <w:r>
-                      <w:rPr>
-                        <w:sz w:val="22"/>
-                      </w:rPr>
+                      </w:rPr>
+                      <w:t xml:space="preserve"> </w:t>
+                    </w:r>
+                    <w:r>
                       <w:t>Open</w:t>
                     </w:r>
                     <w:r>
                       <w:rPr>
                         <w:spacing w:val="-3"/>
-                        <w:sz w:val="22"/>
-                      </w:rPr>
-                      <w:t> </w:t>
-                    </w:r>
-                    <w:r>
-                      <w:rPr>
-                        <w:sz w:val="22"/>
-                      </w:rPr>
+                      </w:rPr>
+                      <w:t xml:space="preserve"> </w:t>
+                    </w:r>
+                    <w:r>
                       <w:t>the</w:t>
                     </w:r>
                     <w:r>
                       <w:rPr>
                         <w:spacing w:val="-3"/>
-                        <w:sz w:val="22"/>
-                      </w:rPr>
-                      <w:t> </w:t>
-                    </w:r>
-                    <w:r>
-                      <w:rPr>
-                        <w:sz w:val="22"/>
-                      </w:rPr>
+                      </w:rPr>
+                      <w:t xml:space="preserve"> </w:t>
+                    </w:r>
+                    <w:r>
                       <w:t>LABVIEW</w:t>
                     </w:r>
                     <w:r>
                       <w:rPr>
                         <w:spacing w:val="-1"/>
-                        <w:sz w:val="22"/>
-                      </w:rPr>
-                      <w:t> </w:t>
-                    </w:r>
-                    <w:r>
-                      <w:rPr>
-                        <w:sz w:val="22"/>
-                      </w:rPr>
+                      </w:rPr>
+                      <w:t xml:space="preserve"> </w:t>
+                    </w:r>
+                    <w:r>
                       <w:t>Project</w:t>
                     </w:r>
                     <w:r>
                       <w:rPr>
                         <w:spacing w:val="-2"/>
-                        <w:sz w:val="22"/>
-                      </w:rPr>
-                      <w:t> </w:t>
-                    </w:r>
-                    <w:r>
-                      <w:rPr>
-                        <w:sz w:val="22"/>
-                      </w:rPr>
+                      </w:rPr>
+                      <w:t xml:space="preserve"> </w:t>
+                    </w:r>
+                    <w:r>
                       <w:t>file</w:t>
                     </w:r>
                     <w:r>
                       <w:rPr>
                         <w:spacing w:val="-1"/>
-                        <w:sz w:val="22"/>
-                      </w:rPr>
-                      <w:t> </w:t>
-                    </w:r>
-                    <w:r>
-                      <w:rPr>
-                        <w:sz w:val="22"/>
-                      </w:rPr>
-                      <w:t>(.lvproj)</w:t>
+                      </w:rPr>
+                      <w:t xml:space="preserve"> </w:t>
+                    </w:r>
+                    <w:proofErr w:type="gramStart"/>
+                    <w:r>
+                      <w:t>(.</w:t>
+                    </w:r>
+                    <w:proofErr w:type="spellStart"/>
+                    <w:r>
+                      <w:t>lvproj</w:t>
+                    </w:r>
+                    <w:proofErr w:type="spellEnd"/>
+                    <w:proofErr w:type="gramEnd"/>
+                    <w:r>
+                      <w:t>)</w:t>
                     </w:r>
                   </w:p>
                   <w:p>
                     <w:pPr>
-                      <w:spacing w:line="396" w:lineRule="auto" w:before="16"/>
+                      <w:spacing w:before="16" w:line="396" w:lineRule="auto"/>
                       <w:ind w:left="381" w:right="1235" w:firstLine="359"/>
-                      <w:jc w:val="left"/>
-                      <w:rPr>
-                        <w:sz w:val="22"/>
-                      </w:rPr>
                     </w:pPr>
                     <w:r>
-                      <w:rPr>
-                        <w:sz w:val="22"/>
-                      </w:rPr>
                       <w:t>2-</w:t>
                     </w:r>
                     <w:r>
                       <w:rPr>
                         <w:spacing w:val="28"/>
-                        <w:sz w:val="22"/>
-                      </w:rPr>
-                      <w:t> </w:t>
-                    </w:r>
-                    <w:r>
-                      <w:rPr>
-                        <w:sz w:val="22"/>
-                      </w:rPr>
+                      </w:rPr>
+                      <w:t xml:space="preserve"> </w:t>
+                    </w:r>
+                    <w:r>
                       <w:t>Then</w:t>
                     </w:r>
                     <w:r>
                       <w:rPr>
                         <w:spacing w:val="-1"/>
-                        <w:sz w:val="22"/>
-                      </w:rPr>
-                      <w:t> </w:t>
-                    </w:r>
-                    <w:r>
-                      <w:rPr>
-                        <w:sz w:val="22"/>
-                      </w:rPr>
+                      </w:rPr>
+                      <w:t xml:space="preserve"> </w:t>
+                    </w:r>
+                    <w:r>
                       <w:t>you</w:t>
                     </w:r>
                     <w:r>
                       <w:rPr>
                         <w:spacing w:val="-2"/>
-                        <w:sz w:val="22"/>
-                      </w:rPr>
-                      <w:t> </w:t>
-                    </w:r>
-                    <w:r>
-                      <w:rPr>
-                        <w:sz w:val="22"/>
-                      </w:rPr>
+                      </w:rPr>
+                      <w:t xml:space="preserve"> </w:t>
+                    </w:r>
+                    <w:r>
                       <w:t>can</w:t>
                     </w:r>
                     <w:r>
                       <w:rPr>
                         <w:spacing w:val="-4"/>
-                        <w:sz w:val="22"/>
-                      </w:rPr>
-                      <w:t> </w:t>
-                    </w:r>
-                    <w:r>
-                      <w:rPr>
-                        <w:sz w:val="22"/>
-                      </w:rPr>
+                      </w:rPr>
+                      <w:t xml:space="preserve"> </w:t>
+                    </w:r>
+                    <w:r>
                       <w:t>open</w:t>
                     </w:r>
                     <w:r>
                       <w:rPr>
                         <w:spacing w:val="-2"/>
-                        <w:sz w:val="22"/>
-                      </w:rPr>
-                      <w:t> </w:t>
-                    </w:r>
-                    <w:r>
-                      <w:rPr>
-                        <w:sz w:val="22"/>
-                      </w:rPr>
+                      </w:rPr>
+                      <w:t xml:space="preserve"> </w:t>
+                    </w:r>
+                    <w:r>
                       <w:t>the</w:t>
                     </w:r>
                     <w:r>
                       <w:rPr>
                         <w:spacing w:val="-1"/>
-                        <w:sz w:val="22"/>
-                      </w:rPr>
-                      <w:t> </w:t>
-                    </w:r>
-                    <w:r>
-                      <w:rPr>
-                        <w:sz w:val="22"/>
-                      </w:rPr>
+                      </w:rPr>
+                      <w:t xml:space="preserve"> </w:t>
+                    </w:r>
+                    <w:r>
                       <w:t>desired</w:t>
                     </w:r>
                     <w:r>
                       <w:rPr>
                         <w:spacing w:val="-2"/>
-                        <w:sz w:val="22"/>
-                      </w:rPr>
-                      <w:t> </w:t>
-                    </w:r>
-                    <w:r>
-                      <w:rPr>
-                        <w:sz w:val="22"/>
-                      </w:rPr>
+                      </w:rPr>
+                      <w:t xml:space="preserve"> </w:t>
+                    </w:r>
+                    <w:r>
                       <w:t>VI (LabVIEW</w:t>
                     </w:r>
                     <w:r>
                       <w:rPr>
                         <w:spacing w:val="-1"/>
-                        <w:sz w:val="22"/>
-                      </w:rPr>
-                      <w:t> </w:t>
-                    </w:r>
-                    <w:r>
-                      <w:rPr>
-                        <w:sz w:val="22"/>
-                      </w:rPr>
+                      </w:rPr>
+                      <w:t xml:space="preserve"> </w:t>
+                    </w:r>
+                    <w:r>
                       <w:t>Instrument</w:t>
                     </w:r>
                     <w:r>
                       <w:rPr>
                         <w:spacing w:val="-1"/>
-                        <w:sz w:val="22"/>
-                      </w:rPr>
-                      <w:t> </w:t>
-                    </w:r>
-                    <w:r>
-                      <w:rPr>
-                        <w:sz w:val="22"/>
-                      </w:rPr>
+                      </w:rPr>
+                      <w:t xml:space="preserve"> </w:t>
+                    </w:r>
+                    <w:r>
                       <w:t>(.vi))</w:t>
                     </w:r>
                     <w:r>
                       <w:rPr>
                         <w:spacing w:val="-3"/>
-                        <w:sz w:val="22"/>
-                      </w:rPr>
-                      <w:t> </w:t>
-                    </w:r>
-                    <w:r>
-                      <w:rPr>
-                        <w:sz w:val="22"/>
-                      </w:rPr>
+                      </w:rPr>
+                      <w:t xml:space="preserve"> </w:t>
+                    </w:r>
+                    <w:r>
                       <w:t>from</w:t>
                     </w:r>
                     <w:r>
                       <w:rPr>
                         <w:spacing w:val="-1"/>
-                        <w:sz w:val="22"/>
-                      </w:rPr>
-                      <w:t> </w:t>
-                    </w:r>
-                    <w:r>
-                      <w:rPr>
-                        <w:sz w:val="22"/>
-                      </w:rPr>
+                      </w:rPr>
+                      <w:t xml:space="preserve"> </w:t>
+                    </w:r>
+                    <w:r>
                       <w:t>the</w:t>
                     </w:r>
                     <w:r>
                       <w:rPr>
                         <w:spacing w:val="-3"/>
-                        <w:sz w:val="22"/>
-                      </w:rPr>
-                      <w:t> </w:t>
-                    </w:r>
-                    <w:r>
-                      <w:rPr>
-                        <w:sz w:val="22"/>
-                      </w:rPr>
+                      </w:rPr>
+                      <w:t xml:space="preserve"> </w:t>
+                    </w:r>
+                    <w:r>
                       <w:t>within</w:t>
                     </w:r>
                     <w:r>
                       <w:rPr>
                         <w:spacing w:val="-47"/>
-                        <w:sz w:val="22"/>
-                      </w:rPr>
-                      <w:t> </w:t>
-                    </w:r>
-                    <w:r>
-                      <w:rPr>
-                        <w:sz w:val="22"/>
-                      </w:rPr>
+                      </w:rPr>
+                      <w:t xml:space="preserve"> </w:t>
+                    </w:r>
+                    <w:r>
                       <w:t>You</w:t>
                     </w:r>
                     <w:r>
                       <w:rPr>
                         <w:spacing w:val="-2"/>
-                        <w:sz w:val="22"/>
-                      </w:rPr>
-                      <w:t> </w:t>
-                    </w:r>
-                    <w:r>
-                      <w:rPr>
-                        <w:sz w:val="22"/>
-                      </w:rPr>
+                      </w:rPr>
+                      <w:t xml:space="preserve"> </w:t>
+                    </w:r>
+                    <w:r>
                       <w:t>have</w:t>
                     </w:r>
                     <w:r>
                       <w:rPr>
                         <w:spacing w:val="-1"/>
-                        <w:sz w:val="22"/>
-                      </w:rPr>
-                      <w:t> </w:t>
-                    </w:r>
-                    <w:r>
-                      <w:rPr>
-                        <w:sz w:val="22"/>
-                      </w:rPr>
+                      </w:rPr>
+                      <w:t xml:space="preserve"> </w:t>
+                    </w:r>
+                    <w:r>
                       <w:t>90mins</w:t>
                     </w:r>
                     <w:r>
                       <w:rPr>
                         <w:spacing w:val="-2"/>
-                        <w:sz w:val="22"/>
-                      </w:rPr>
-                      <w:t> </w:t>
-                    </w:r>
-                    <w:r>
-                      <w:rPr>
-                        <w:sz w:val="22"/>
-                      </w:rPr>
+                      </w:rPr>
+                      <w:t xml:space="preserve"> </w:t>
+                    </w:r>
+                    <w:r>
                       <w:t>to</w:t>
                     </w:r>
                     <w:r>
                       <w:rPr>
                         <w:spacing w:val="-1"/>
-                        <w:sz w:val="22"/>
-                      </w:rPr>
-                      <w:t> </w:t>
-                    </w:r>
-                    <w:r>
-                      <w:rPr>
-                        <w:sz w:val="22"/>
-                      </w:rPr>
+                      </w:rPr>
+                      <w:t xml:space="preserve"> </w:t>
+                    </w:r>
+                    <w:r>
                       <w:t>finish</w:t>
                     </w:r>
                     <w:r>
                       <w:rPr>
                         <w:spacing w:val="-1"/>
-                        <w:sz w:val="22"/>
-                      </w:rPr>
-                      <w:t> </w:t>
-                    </w:r>
-                    <w:r>
-                      <w:rPr>
-                        <w:sz w:val="22"/>
-                      </w:rPr>
+                      </w:rPr>
+                      <w:t xml:space="preserve"> </w:t>
+                    </w:r>
+                    <w:r>
                       <w:t>your project.</w:t>
                     </w:r>
                   </w:p>
                   <w:p>
                     <w:pPr>
                       <w:spacing w:before="6"/>
-                      <w:ind w:left="381" w:right="0" w:firstLine="0"/>
-                      <w:jc w:val="left"/>
-                      <w:rPr>
-                        <w:sz w:val="22"/>
-                      </w:rPr>
+                      <w:ind w:left="381"/>
                     </w:pPr>
                     <w:r>
-                      <w:rPr>
-                        <w:sz w:val="22"/>
-                      </w:rPr>
                       <w:t>You</w:t>
                     </w:r>
                     <w:r>
                       <w:rPr>
                         <w:spacing w:val="-2"/>
-                        <w:sz w:val="22"/>
-                      </w:rPr>
-                      <w:t> </w:t>
-                    </w:r>
-                    <w:r>
-                      <w:rPr>
-                        <w:sz w:val="22"/>
-                      </w:rPr>
+                      </w:rPr>
+                      <w:t xml:space="preserve"> </w:t>
+                    </w:r>
+                    <w:r>
                       <w:t>can</w:t>
                     </w:r>
                     <w:r>
                       <w:rPr>
                         <w:spacing w:val="-4"/>
-                        <w:sz w:val="22"/>
-                      </w:rPr>
-                      <w:t> </w:t>
-                    </w:r>
-                    <w:r>
-                      <w:rPr>
-                        <w:sz w:val="22"/>
-                      </w:rPr>
+                      </w:rPr>
+                      <w:t xml:space="preserve"> </w:t>
+                    </w:r>
+                    <w:r>
                       <w:t>use</w:t>
                     </w:r>
                     <w:r>
                       <w:rPr>
                         <w:spacing w:val="-1"/>
-                        <w:sz w:val="22"/>
-                      </w:rPr>
-                      <w:t> </w:t>
-                    </w:r>
-                    <w:r>
-                      <w:rPr>
-                        <w:sz w:val="22"/>
-                      </w:rPr>
+                      </w:rPr>
+                      <w:t xml:space="preserve"> </w:t>
+                    </w:r>
+                    <w:r>
                       <w:t>the</w:t>
                     </w:r>
                     <w:r>
                       <w:rPr>
                         <w:spacing w:val="1"/>
-                        <w:sz w:val="22"/>
-                      </w:rPr>
-                      <w:t> </w:t>
-                    </w:r>
-                    <w:r>
-                      <w:rPr>
-                        <w:sz w:val="22"/>
-                      </w:rPr>
+                      </w:rPr>
+                      <w:t xml:space="preserve"> </w:t>
+                    </w:r>
+                    <w:r>
                       <w:t>documentation</w:t>
                     </w:r>
                     <w:r>
                       <w:rPr>
                         <w:spacing w:val="-2"/>
-                        <w:sz w:val="22"/>
-                      </w:rPr>
-                      <w:t> </w:t>
-                    </w:r>
-                    <w:r>
-                      <w:rPr>
-                        <w:sz w:val="22"/>
-                      </w:rPr>
+                      </w:rPr>
+                      <w:t xml:space="preserve"> </w:t>
+                    </w:r>
+                    <w:r>
                       <w:t>and</w:t>
                     </w:r>
                     <w:r>
                       <w:rPr>
                         <w:spacing w:val="-1"/>
-                        <w:sz w:val="22"/>
-                      </w:rPr>
-                      <w:t> </w:t>
-                    </w:r>
-                    <w:r>
-                      <w:rPr>
-                        <w:sz w:val="22"/>
-                      </w:rPr>
+                      </w:rPr>
+                      <w:t xml:space="preserve"> </w:t>
+                    </w:r>
+                    <w:r>
                       <w:t>the attached</w:t>
                     </w:r>
                     <w:r>
                       <w:rPr>
                         <w:spacing w:val="-3"/>
-                        <w:sz w:val="22"/>
-                      </w:rPr>
-                      <w:t> </w:t>
-                    </w:r>
-                    <w:r>
-                      <w:rPr>
-                        <w:sz w:val="22"/>
-                      </w:rPr>
+                      </w:rPr>
+                      <w:t xml:space="preserve"> </w:t>
+                    </w:r>
+                    <w:r>
                       <w:t>examples as</w:t>
                     </w:r>
                     <w:r>
                       <w:rPr>
                         <w:spacing w:val="-1"/>
-                        <w:sz w:val="22"/>
-                      </w:rPr>
-                      <w:t> </w:t>
-                    </w:r>
-                    <w:r>
-                      <w:rPr>
-                        <w:sz w:val="22"/>
-                      </w:rPr>
+                      </w:rPr>
+                      <w:t xml:space="preserve"> </w:t>
+                    </w:r>
+                    <w:r>
                       <w:t>you</w:t>
                     </w:r>
                     <w:r>
                       <w:rPr>
                         <w:spacing w:val="-3"/>
-                        <w:sz w:val="22"/>
-                      </w:rPr>
-                      <w:t> </w:t>
-                    </w:r>
-                    <w:r>
-                      <w:rPr>
-                        <w:sz w:val="22"/>
-                      </w:rPr>
+                      </w:rPr>
+                      <w:t xml:space="preserve"> </w:t>
+                    </w:r>
+                    <w:r>
                       <w:t>wish.</w:t>
                     </w:r>
                   </w:p>
                   <w:p>
                     <w:pPr>
                       <w:spacing w:before="184"/>
-                      <w:ind w:left="4291" w:right="4016" w:firstLine="0"/>
+                      <w:ind w:left="4291" w:right="4016"/>
                       <w:jc w:val="center"/>
-                      <w:rPr>
-                        <w:sz w:val="22"/>
-                      </w:rPr>
                     </w:pPr>
                     <w:r>
-                      <w:rPr>
-                        <w:sz w:val="22"/>
-                      </w:rPr>
                       <w:t>Good</w:t>
                     </w:r>
                     <w:r>
                       <w:rPr>
                         <w:spacing w:val="-3"/>
-                        <w:sz w:val="22"/>
-                      </w:rPr>
-                      <w:t> </w:t>
-                    </w:r>
-                    <w:r>
-                      <w:rPr>
-                        <w:sz w:val="22"/>
-                      </w:rPr>
+                      </w:rPr>
+                      <w:t xml:space="preserve"> </w:t>
+                    </w:r>
+                    <w:r>
                       <w:t>luck!!</w:t>
                     </w:r>
                   </w:p>
                 </w:txbxContent>
               </v:textbox>
-              <w10:wrap type="none"/>
             </v:shape>
-            <w10:wrap type="topAndBottom"/>
+            <w10:wrap type="topAndBottom" anchorx="page"/>
           </v:group>
         </w:pict>
       </w:r>
@@ -1577,21 +1355,22 @@
     <w:sectPr>
       <w:type w:val="continuous"/>
       <w:pgSz w:w="12240" w:h="15840"/>
-      <w:pgMar w:top="1440" w:bottom="280" w:left="1340" w:right="1300"/>
+      <w:pgMar w:top="1440" w:right="1300" w:bottom="280" w:left="1340" w:header="720" w:footer="720" w:gutter="0"/>
+      <w:cols w:space="720"/>
     </w:sectPr>
   </w:body>
 </w:document>
 </file>
 
 <file path=word/styles.xml><?xml version="1.0" encoding="utf-8"?>
-<w:styles xmlns:r="http://schemas.openxmlformats.org/officeDocument/2006/relationships" xmlns:w="http://schemas.openxmlformats.org/wordprocessingml/2006/main">
+<w:styles xmlns:mc="http://schemas.openxmlformats.org/markup-compatibility/2006" xmlns:r="http://schemas.openxmlformats.org/officeDocument/2006/relationships" xmlns:w="http://schemas.openxmlformats.org/wordprocessingml/2006/main" xmlns:w14="http://schemas.microsoft.com/office/word/2010/wordml" xmlns:w15="http://schemas.microsoft.com/office/word/2012/wordml" xmlns:w16cex="http://schemas.microsoft.com/office/word/2018/wordml/cex" xmlns:w16cid="http://schemas.microsoft.com/office/word/2016/wordml/cid" xmlns:w16="http://schemas.microsoft.com/office/word/2018/wordml" xmlns:w16du="http://schemas.microsoft.com/office/word/2023/wordml/word16du" xmlns:w16sdtdh="http://schemas.microsoft.com/office/word/2020/wordml/sdtdatahash" xmlns:w16se="http://schemas.microsoft.com/office/word/2015/wordml/symex" mc:Ignorable="w14 w15 w16se w16cid w16 w16cex w16sdtdh w16du">
   <w:docDefaults>
     <w:rPrDefault>
       <w:rPr>
-        <w:rFonts w:cstheme="minorBidi" w:hAnsiTheme="minorHAnsi" w:eastAsiaTheme="minorHAnsi" w:asciiTheme="minorHAnsi"/>
+        <w:rFonts w:asciiTheme="minorHAnsi" w:eastAsiaTheme="minorHAnsi" w:hAnsiTheme="minorHAnsi" w:cstheme="minorBidi"/>
         <w:sz w:val="22"/>
         <w:szCs w:val="22"/>
-        <w:lang w:val="en-US" w:bidi="ar-SA" w:eastAsia="en-US"/>
+        <w:lang w:val="en-US" w:eastAsia="en-US" w:bidi="ar-SA"/>
       </w:rPr>
     </w:rPrDefault>
     <w:pPrDefault>
@@ -1599,100 +1378,454 @@
         <w:widowControl w:val="0"/>
         <w:autoSpaceDE w:val="0"/>
         <w:autoSpaceDN w:val="0"/>
-        <w:spacing w:lineRule="auto" w:line="240" w:before="0" w:after="0"/>
-        <w:ind w:left="0" w:right="0"/>
-        <w:jc w:val="left"/>
       </w:pPr>
     </w:pPrDefault>
   </w:docDefaults>
-  <w:style w:styleId="DefaultParagraphFont" w:default="1" w:type="character">
+  <w:latentStyles w:defLockedState="0" w:defUIPriority="99" w:defSemiHidden="0" w:defUnhideWhenUsed="0" w:defQFormat="0" w:count="376">
+    <w:lsdException w:name="Normal" w:uiPriority="0" w:qFormat="1"/>
+    <w:lsdException w:name="heading 1" w:uiPriority="9" w:qFormat="1"/>
+    <w:lsdException w:name="heading 2" w:semiHidden="1" w:uiPriority="9" w:unhideWhenUsed="1" w:qFormat="1"/>
+    <w:lsdException w:name="heading 3" w:semiHidden="1" w:uiPriority="9" w:unhideWhenUsed="1" w:qFormat="1"/>
+    <w:lsdException w:name="heading 4" w:semiHidden="1" w:uiPriority="9" w:unhideWhenUsed="1" w:qFormat="1"/>
+    <w:lsdException w:name="heading 5" w:semiHidden="1" w:uiPriority="9" w:unhideWhenUsed="1" w:qFormat="1"/>
+    <w:lsdException w:name="heading 6" w:semiHidden="1" w:uiPriority="9" w:unhideWhenUsed="1" w:qFormat="1"/>
+    <w:lsdException w:name="heading 7" w:semiHidden="1" w:uiPriority="9" w:unhideWhenUsed="1" w:qFormat="1"/>
+    <w:lsdException w:name="heading 8" w:semiHidden="1" w:uiPriority="9" w:unhideWhenUsed="1" w:qFormat="1"/>
+    <w:lsdException w:name="heading 9" w:semiHidden="1" w:uiPriority="9" w:unhideWhenUsed="1" w:qFormat="1"/>
+    <w:lsdException w:name="index 1" w:semiHidden="1" w:unhideWhenUsed="1"/>
+    <w:lsdException w:name="index 2" w:semiHidden="1" w:unhideWhenUsed="1"/>
+    <w:lsdException w:name="index 3" w:semiHidden="1" w:unhideWhenUsed="1"/>
+    <w:lsdException w:name="index 4" w:semiHidden="1" w:unhideWhenUsed="1"/>
+    <w:lsdException w:name="index 5" w:semiHidden="1" w:unhideWhenUsed="1"/>
+    <w:lsdException w:name="index 6" w:semiHidden="1" w:unhideWhenUsed="1"/>
+    <w:lsdException w:name="index 7" w:semiHidden="1" w:unhideWhenUsed="1"/>
+    <w:lsdException w:name="index 8" w:semiHidden="1" w:unhideWhenUsed="1"/>
+    <w:lsdException w:name="index 9" w:semiHidden="1" w:unhideWhenUsed="1"/>
+    <w:lsdException w:name="toc 1" w:semiHidden="1" w:uiPriority="39" w:unhideWhenUsed="1"/>
+    <w:lsdException w:name="toc 2" w:semiHidden="1" w:uiPriority="39" w:unhideWhenUsed="1"/>
+    <w:lsdException w:name="toc 3" w:semiHidden="1" w:uiPriority="39" w:unhideWhenUsed="1"/>
+    <w:lsdException w:name="toc 4" w:semiHidden="1" w:uiPriority="39" w:unhideWhenUsed="1"/>
+    <w:lsdException w:name="toc 5" w:semiHidden="1" w:uiPriority="39" w:unhideWhenUsed="1"/>
+    <w:lsdException w:name="toc 6" w:semiHidden="1" w:uiPriority="39" w:unhideWhenUsed="1"/>
+    <w:lsdException w:name="toc 7" w:semiHidden="1" w:uiPriority="39" w:unhideWhenUsed="1"/>
+    <w:lsdException w:name="toc 8" w:semiHidden="1" w:uiPriority="39" w:unhideWhenUsed="1"/>
+    <w:lsdException w:name="toc 9" w:semiHidden="1" w:uiPriority="39" w:unhideWhenUsed="1"/>
+    <w:lsdException w:name="Normal Indent" w:semiHidden="1" w:unhideWhenUsed="1"/>
+    <w:lsdException w:name="footnote text" w:semiHidden="1" w:unhideWhenUsed="1"/>
+    <w:lsdException w:name="annotation text" w:semiHidden="1" w:unhideWhenUsed="1"/>
+    <w:lsdException w:name="header" w:semiHidden="1" w:unhideWhenUsed="1"/>
+    <w:lsdException w:name="footer" w:semiHidden="1" w:unhideWhenUsed="1"/>
+    <w:lsdException w:name="index heading" w:semiHidden="1" w:unhideWhenUsed="1"/>
+    <w:lsdException w:name="caption" w:semiHidden="1" w:uiPriority="35" w:unhideWhenUsed="1" w:qFormat="1"/>
+    <w:lsdException w:name="table of figures" w:semiHidden="1" w:unhideWhenUsed="1"/>
+    <w:lsdException w:name="envelope address" w:semiHidden="1" w:unhideWhenUsed="1"/>
+    <w:lsdException w:name="envelope return" w:semiHidden="1" w:unhideWhenUsed="1"/>
+    <w:lsdException w:name="footnote reference" w:semiHidden="1" w:unhideWhenUsed="1"/>
+    <w:lsdException w:name="annotation reference" w:semiHidden="1" w:unhideWhenUsed="1"/>
+    <w:lsdException w:name="line number" w:semiHidden="1" w:unhideWhenUsed="1"/>
+    <w:lsdException w:name="page number" w:semiHidden="1" w:unhideWhenUsed="1"/>
+    <w:lsdException w:name="endnote reference" w:semiHidden="1" w:unhideWhenUsed="1"/>
+    <w:lsdException w:name="endnote text" w:semiHidden="1" w:unhideWhenUsed="1"/>
+    <w:lsdException w:name="table of authorities" w:semiHidden="1" w:unhideWhenUsed="1"/>
+    <w:lsdException w:name="macro" w:semiHidden="1" w:unhideWhenUsed="1"/>
+    <w:lsdException w:name="toa heading" w:semiHidden="1" w:unhideWhenUsed="1"/>
+    <w:lsdException w:name="List" w:semiHidden="1" w:unhideWhenUsed="1"/>
+    <w:lsdException w:name="List Bullet" w:semiHidden="1" w:unhideWhenUsed="1"/>
+    <w:lsdException w:name="List Number" w:semiHidden="1" w:unhideWhenUsed="1"/>
+    <w:lsdException w:name="List 2" w:semiHidden="1" w:unhideWhenUsed="1"/>
+    <w:lsdException w:name="List 3" w:semiHidden="1" w:unhideWhenUsed="1"/>
+    <w:lsdException w:name="List 4" w:semiHidden="1" w:unhideWhenUsed="1"/>
+    <w:lsdException w:name="List 5" w:semiHidden="1" w:unhideWhenUsed="1"/>
+    <w:lsdException w:name="List Bullet 2" w:semiHidden="1" w:unhideWhenUsed="1"/>
+    <w:lsdException w:name="List Bullet 3" w:semiHidden="1" w:unhideWhenUsed="1"/>
+    <w:lsdException w:name="List Bullet 4" w:semiHidden="1" w:unhideWhenUsed="1"/>
+    <w:lsdException w:name="List Bullet 5" w:semiHidden="1" w:unhideWhenUsed="1"/>
+    <w:lsdException w:name="List Number 2" w:semiHidden="1" w:unhideWhenUsed="1"/>
+    <w:lsdException w:name="List Number 3" w:semiHidden="1" w:unhideWhenUsed="1"/>
+    <w:lsdException w:name="List Number 4" w:semiHidden="1" w:unhideWhenUsed="1"/>
+    <w:lsdException w:name="List Number 5" w:semiHidden="1" w:unhideWhenUsed="1"/>
+    <w:lsdException w:name="Title" w:uiPriority="10" w:qFormat="1"/>
+    <w:lsdException w:name="Closing" w:semiHidden="1" w:unhideWhenUsed="1"/>
+    <w:lsdException w:name="Signature" w:semiHidden="1" w:unhideWhenUsed="1"/>
+    <w:lsdException w:name="Default Paragraph Font" w:semiHidden="1" w:uiPriority="1" w:unhideWhenUsed="1"/>
+    <w:lsdException w:name="Body Text" w:semiHidden="1" w:unhideWhenUsed="1"/>
+    <w:lsdException w:name="Body Text Indent" w:semiHidden="1" w:unhideWhenUsed="1"/>
+    <w:lsdException w:name="List Continue" w:semiHidden="1" w:unhideWhenUsed="1"/>
+    <w:lsdException w:name="List Continue 2" w:semiHidden="1" w:unhideWhenUsed="1"/>
+    <w:lsdException w:name="List Continue 3" w:semiHidden="1" w:unhideWhenUsed="1"/>
+    <w:lsdException w:name="List Continue 4" w:semiHidden="1" w:unhideWhenUsed="1"/>
+    <w:lsdException w:name="List Continue 5" w:semiHidden="1" w:unhideWhenUsed="1"/>
+    <w:lsdException w:name="Message Header" w:semiHidden="1" w:unhideWhenUsed="1"/>
+    <w:lsdException w:name="Subtitle" w:uiPriority="11" w:qFormat="1"/>
+    <w:lsdException w:name="Salutation" w:semiHidden="1" w:unhideWhenUsed="1"/>
+    <w:lsdException w:name="Date" w:semiHidden="1" w:unhideWhenUsed="1"/>
+    <w:lsdException w:name="Body Text First Indent" w:semiHidden="1" w:unhideWhenUsed="1"/>
+    <w:lsdException w:name="Body Text First Indent 2" w:semiHidden="1" w:unhideWhenUsed="1"/>
+    <w:lsdException w:name="Note Heading" w:semiHidden="1" w:unhideWhenUsed="1"/>
+    <w:lsdException w:name="Body Text 2" w:semiHidden="1" w:unhideWhenUsed="1"/>
+    <w:lsdException w:name="Body Text 3" w:semiHidden="1" w:unhideWhenUsed="1"/>
+    <w:lsdException w:name="Body Text Indent 2" w:semiHidden="1" w:unhideWhenUsed="1"/>
+    <w:lsdException w:name="Body Text Indent 3" w:semiHidden="1" w:unhideWhenUsed="1"/>
+    <w:lsdException w:name="Block Text" w:semiHidden="1" w:unhideWhenUsed="1"/>
+    <w:lsdException w:name="Hyperlink" w:semiHidden="1" w:unhideWhenUsed="1"/>
+    <w:lsdException w:name="FollowedHyperlink" w:semiHidden="1" w:unhideWhenUsed="1"/>
+    <w:lsdException w:name="Strong" w:uiPriority="22" w:qFormat="1"/>
+    <w:lsdException w:name="Emphasis" w:uiPriority="20" w:qFormat="1"/>
+    <w:lsdException w:name="Document Map" w:semiHidden="1" w:unhideWhenUsed="1"/>
+    <w:lsdException w:name="Plain Text" w:semiHidden="1" w:unhideWhenUsed="1"/>
+    <w:lsdException w:name="E-mail Signature" w:semiHidden="1" w:unhideWhenUsed="1"/>
+    <w:lsdException w:name="HTML Top of Form" w:semiHidden="1" w:unhideWhenUsed="1"/>
+    <w:lsdException w:name="HTML Bottom of Form" w:semiHidden="1" w:unhideWhenUsed="1"/>
+    <w:lsdException w:name="Normal (Web)" w:semiHidden="1" w:unhideWhenUsed="1"/>
+    <w:lsdException w:name="HTML Acronym" w:semiHidden="1" w:unhideWhenUsed="1"/>
+    <w:lsdException w:name="HTML Address" w:semiHidden="1" w:unhideWhenUsed="1"/>
+    <w:lsdException w:name="HTML Cite" w:semiHidden="1" w:unhideWhenUsed="1"/>
+    <w:lsdException w:name="HTML Code" w:semiHidden="1" w:unhideWhenUsed="1"/>
+    <w:lsdException w:name="HTML Definition" w:semiHidden="1" w:unhideWhenUsed="1"/>
+    <w:lsdException w:name="HTML Keyboard" w:semiHidden="1" w:unhideWhenUsed="1"/>
+    <w:lsdException w:name="HTML Preformatted" w:semiHidden="1" w:unhideWhenUsed="1"/>
+    <w:lsdException w:name="HTML Sample" w:semiHidden="1" w:unhideWhenUsed="1"/>
+    <w:lsdException w:name="HTML Typewriter" w:semiHidden="1" w:unhideWhenUsed="1"/>
+    <w:lsdException w:name="HTML Variable" w:semiHidden="1" w:unhideWhenUsed="1"/>
+    <w:lsdException w:name="Normal Table" w:semiHidden="1" w:unhideWhenUsed="1"/>
+    <w:lsdException w:name="annotation subject" w:semiHidden="1" w:unhideWhenUsed="1"/>
+    <w:lsdException w:name="No List" w:semiHidden="1" w:unhideWhenUsed="1"/>
+    <w:lsdException w:name="Outline List 1" w:semiHidden="1" w:unhideWhenUsed="1"/>
+    <w:lsdException w:name="Outline List 2" w:semiHidden="1" w:unhideWhenUsed="1"/>
+    <w:lsdException w:name="Outline List 3" w:semiHidden="1" w:unhideWhenUsed="1"/>
+    <w:lsdException w:name="Table Simple 1" w:semiHidden="1" w:unhideWhenUsed="1"/>
+    <w:lsdException w:name="Table Simple 2" w:semiHidden="1" w:unhideWhenUsed="1"/>
+    <w:lsdException w:name="Table Simple 3" w:semiHidden="1" w:unhideWhenUsed="1"/>
+    <w:lsdException w:name="Table Classic 1" w:semiHidden="1" w:unhideWhenUsed="1"/>
+    <w:lsdException w:name="Table Classic 2" w:semiHidden="1" w:unhideWhenUsed="1"/>
+    <w:lsdException w:name="Table Classic 3" w:semiHidden="1" w:unhideWhenUsed="1"/>
+    <w:lsdException w:name="Table Classic 4" w:semiHidden="1" w:unhideWhenUsed="1"/>
+    <w:lsdException w:name="Table Colorful 1" w:semiHidden="1" w:unhideWhenUsed="1"/>
+    <w:lsdException w:name="Table Colorful 2" w:semiHidden="1" w:unhideWhenUsed="1"/>
+    <w:lsdException w:name="Table Colorful 3" w:semiHidden="1" w:unhideWhenUsed="1"/>
+    <w:lsdException w:name="Table Columns 1" w:semiHidden="1" w:unhideWhenUsed="1"/>
+    <w:lsdException w:name="Table Columns 2" w:semiHidden="1" w:unhideWhenUsed="1"/>
+    <w:lsdException w:name="Table Columns 3" w:semiHidden="1" w:unhideWhenUsed="1"/>
+    <w:lsdException w:name="Table Columns 4" w:semiHidden="1" w:unhideWhenUsed="1"/>
+    <w:lsdException w:name="Table Columns 5" w:semiHidden="1" w:unhideWhenUsed="1"/>
+    <w:lsdException w:name="Table Grid 1" w:semiHidden="1" w:unhideWhenUsed="1"/>
+    <w:lsdException w:name="Table Grid 2" w:semiHidden="1" w:unhideWhenUsed="1"/>
+    <w:lsdException w:name="Table Grid 3" w:semiHidden="1" w:unhideWhenUsed="1"/>
+    <w:lsdException w:name="Table Grid 4" w:semiHidden="1" w:unhideWhenUsed="1"/>
+    <w:lsdException w:name="Table Grid 5" w:semiHidden="1" w:unhideWhenUsed="1"/>
+    <w:lsdException w:name="Table Grid 6" w:semiHidden="1" w:unhideWhenUsed="1"/>
+    <w:lsdException w:name="Table Grid 7" w:semiHidden="1" w:unhideWhenUsed="1"/>
+    <w:lsdException w:name="Table Grid 8" w:semiHidden="1" w:unhideWhenUsed="1"/>
+    <w:lsdException w:name="Table List 1" w:semiHidden="1" w:unhideWhenUsed="1"/>
+    <w:lsdException w:name="Table List 2" w:semiHidden="1" w:unhideWhenUsed="1"/>
+    <w:lsdException w:name="Table List 3" w:semiHidden="1" w:unhideWhenUsed="1"/>
+    <w:lsdException w:name="Table List 4" w:semiHidden="1" w:unhideWhenUsed="1"/>
+    <w:lsdException w:name="Table List 5" w:semiHidden="1" w:unhideWhenUsed="1"/>
+    <w:lsdException w:name="Table List 6" w:semiHidden="1" w:unhideWhenUsed="1"/>
+    <w:lsdException w:name="Table List 7" w:semiHidden="1" w:unhideWhenUsed="1"/>
+    <w:lsdException w:name="Table List 8" w:semiHidden="1" w:unhideWhenUsed="1"/>
+    <w:lsdException w:name="Table 3D effects 1" w:semiHidden="1" w:unhideWhenUsed="1"/>
+    <w:lsdException w:name="Table 3D effects 2" w:semiHidden="1" w:unhideWhenUsed="1"/>
+    <w:lsdException w:name="Table 3D effects 3" w:semiHidden="1" w:unhideWhenUsed="1"/>
+    <w:lsdException w:name="Table Contemporary" w:semiHidden="1" w:unhideWhenUsed="1"/>
+    <w:lsdException w:name="Table Elegant" w:semiHidden="1" w:unhideWhenUsed="1"/>
+    <w:lsdException w:name="Table Professional" w:semiHidden="1" w:unhideWhenUsed="1"/>
+    <w:lsdException w:name="Table Subtle 1" w:semiHidden="1" w:unhideWhenUsed="1"/>
+    <w:lsdException w:name="Table Subtle 2" w:semiHidden="1" w:unhideWhenUsed="1"/>
+    <w:lsdException w:name="Table Web 1" w:semiHidden="1" w:unhideWhenUsed="1"/>
+    <w:lsdException w:name="Table Web 2" w:semiHidden="1" w:unhideWhenUsed="1"/>
+    <w:lsdException w:name="Table Web 3" w:semiHidden="1" w:unhideWhenUsed="1"/>
+    <w:lsdException w:name="Balloon Text" w:semiHidden="1" w:unhideWhenUsed="1"/>
+    <w:lsdException w:name="Table Grid" w:uiPriority="39"/>
+    <w:lsdException w:name="Table Theme" w:semiHidden="1" w:unhideWhenUsed="1"/>
+    <w:lsdException w:name="Placeholder Text" w:semiHidden="1"/>
+    <w:lsdException w:name="No Spacing" w:uiPriority="1" w:qFormat="1"/>
+    <w:lsdException w:name="Light Shading" w:uiPriority="60"/>
+    <w:lsdException w:name="Light List" w:uiPriority="61"/>
+    <w:lsdException w:name="Light Grid" w:uiPriority="62"/>
+    <w:lsdException w:name="Medium Shading 1" w:uiPriority="63"/>
+    <w:lsdException w:name="Medium Shading 2" w:uiPriority="64"/>
+    <w:lsdException w:name="Medium List 1" w:uiPriority="65"/>
+    <w:lsdException w:name="Medium List 2" w:uiPriority="66"/>
+    <w:lsdException w:name="Medium Grid 1" w:uiPriority="67"/>
+    <w:lsdException w:name="Medium Grid 2" w:uiPriority="68"/>
+    <w:lsdException w:name="Medium Grid 3" w:uiPriority="69"/>
+    <w:lsdException w:name="Dark List" w:uiPriority="70"/>
+    <w:lsdException w:name="Colorful Shading" w:uiPriority="71"/>
+    <w:lsdException w:name="Colorful List" w:uiPriority="72"/>
+    <w:lsdException w:name="Colorful Grid" w:uiPriority="73"/>
+    <w:lsdException w:name="Light Shading Accent 1" w:uiPriority="60"/>
+    <w:lsdException w:name="Light List Accent 1" w:uiPriority="61"/>
+    <w:lsdException w:name="Light Grid Accent 1" w:uiPriority="62"/>
+    <w:lsdException w:name="Medium Shading 1 Accent 1" w:uiPriority="63"/>
+    <w:lsdException w:name="Medium Shading 2 Accent 1" w:uiPriority="64"/>
+    <w:lsdException w:name="Medium List 1 Accent 1" w:uiPriority="65"/>
+    <w:lsdException w:name="Revision" w:semiHidden="1"/>
+    <w:lsdException w:name="List Paragraph" w:uiPriority="34" w:qFormat="1"/>
+    <w:lsdException w:name="Quote" w:uiPriority="29" w:qFormat="1"/>
+    <w:lsdException w:name="Intense Quote" w:uiPriority="30" w:qFormat="1"/>
+    <w:lsdException w:name="Medium List 2 Accent 1" w:uiPriority="66"/>
+    <w:lsdException w:name="Medium Grid 1 Accent 1" w:uiPriority="67"/>
+    <w:lsdException w:name="Medium Grid 2 Accent 1" w:uiPriority="68"/>
+    <w:lsdException w:name="Medium Grid 3 Accent 1" w:uiPriority="69"/>
+    <w:lsdException w:name="Dark List Accent 1" w:uiPriority="70"/>
+    <w:lsdException w:name="Colorful Shading Accent 1" w:uiPriority="71"/>
+    <w:lsdException w:name="Colorful List Accent 1" w:uiPriority="72"/>
+    <w:lsdException w:name="Colorful Grid Accent 1" w:uiPriority="73"/>
+    <w:lsdException w:name="Light Shading Accent 2" w:uiPriority="60"/>
+    <w:lsdException w:name="Light List Accent 2" w:uiPriority="61"/>
+    <w:lsdException w:name="Light Grid Accent 2" w:uiPriority="62"/>
+    <w:lsdException w:name="Medium Shading 1 Accent 2" w:uiPriority="63"/>
+    <w:lsdException w:name="Medium Shading 2 Accent 2" w:uiPriority="64"/>
+    <w:lsdException w:name="Medium List 1 Accent 2" w:uiPriority="65"/>
+    <w:lsdException w:name="Medium List 2 Accent 2" w:uiPriority="66"/>
+    <w:lsdException w:name="Medium Grid 1 Accent 2" w:uiPriority="67"/>
+    <w:lsdException w:name="Medium Grid 2 Accent 2" w:uiPriority="68"/>
+    <w:lsdException w:name="Medium Grid 3 Accent 2" w:uiPriority="69"/>
+    <w:lsdException w:name="Dark List Accent 2" w:uiPriority="70"/>
+    <w:lsdException w:name="Colorful Shading Accent 2" w:uiPriority="71"/>
+    <w:lsdException w:name="Colorful List Accent 2" w:uiPriority="72"/>
+    <w:lsdException w:name="Colorful Grid Accent 2" w:uiPriority="73"/>
+    <w:lsdException w:name="Light Shading Accent 3" w:uiPriority="60"/>
+    <w:lsdException w:name="Light List Accent 3" w:uiPriority="61"/>
+    <w:lsdException w:name="Light Grid Accent 3" w:uiPriority="62"/>
+    <w:lsdException w:name="Medium Shading 1 Accent 3" w:uiPriority="63"/>
+    <w:lsdException w:name="Medium Shading 2 Accent 3" w:uiPriority="64"/>
+    <w:lsdException w:name="Medium List 1 Accent 3" w:uiPriority="65"/>
+    <w:lsdException w:name="Medium List 2 Accent 3" w:uiPriority="66"/>
+    <w:lsdException w:name="Medium Grid 1 Accent 3" w:uiPriority="67"/>
+    <w:lsdException w:name="Medium Grid 2 Accent 3" w:uiPriority="68"/>
+    <w:lsdException w:name="Medium Grid 3 Accent 3" w:uiPriority="69"/>
+    <w:lsdException w:name="Dark List Accent 3" w:uiPriority="70"/>
+    <w:lsdException w:name="Colorful Shading Accent 3" w:uiPriority="71"/>
+    <w:lsdException w:name="Colorful List Accent 3" w:uiPriority="72"/>
+    <w:lsdException w:name="Colorful Grid Accent 3" w:uiPriority="73"/>
+    <w:lsdException w:name="Light Shading Accent 4" w:uiPriority="60"/>
+    <w:lsdException w:name="Light List Accent 4" w:uiPriority="61"/>
+    <w:lsdException w:name="Light Grid Accent 4" w:uiPriority="62"/>
+    <w:lsdException w:name="Medium Shading 1 Accent 4" w:uiPriority="63"/>
+    <w:lsdException w:name="Medium Shading 2 Accent 4" w:uiPriority="64"/>
+    <w:lsdException w:name="Medium List 1 Accent 4" w:uiPriority="65"/>
+    <w:lsdException w:name="Medium List 2 Accent 4" w:uiPriority="66"/>
+    <w:lsdException w:name="Medium Grid 1 Accent 4" w:uiPriority="67"/>
+    <w:lsdException w:name="Medium Grid 2 Accent 4" w:uiPriority="68"/>
+    <w:lsdException w:name="Medium Grid 3 Accent 4" w:uiPriority="69"/>
+    <w:lsdException w:name="Dark List Accent 4" w:uiPriority="70"/>
+    <w:lsdException w:name="Colorful Shading Accent 4" w:uiPriority="71"/>
+    <w:lsdException w:name="Colorful List Accent 4" w:uiPriority="72"/>
+    <w:lsdException w:name="Colorful Grid Accent 4" w:uiPriority="73"/>
+    <w:lsdException w:name="Light Shading Accent 5" w:uiPriority="60"/>
+    <w:lsdException w:name="Light List Accent 5" w:uiPriority="61"/>
+    <w:lsdException w:name="Light Grid Accent 5" w:uiPriority="62"/>
+    <w:lsdException w:name="Medium Shading 1 Accent 5" w:uiPriority="63"/>
+    <w:lsdException w:name="Medium Shading 2 Accent 5" w:uiPriority="64"/>
+    <w:lsdException w:name="Medium List 1 Accent 5" w:uiPriority="65"/>
+    <w:lsdException w:name="Medium List 2 Accent 5" w:uiPriority="66"/>
+    <w:lsdException w:name="Medium Grid 1 Accent 5" w:uiPriority="67"/>
+    <w:lsdException w:name="Medium Grid 2 Accent 5" w:uiPriority="68"/>
+    <w:lsdException w:name="Medium Grid 3 Accent 5" w:uiPriority="69"/>
+    <w:lsdException w:name="Dark List Accent 5" w:uiPriority="70"/>
+    <w:lsdException w:name="Colorful Shading Accent 5" w:uiPriority="71"/>
+    <w:lsdException w:name="Colorful List Accent 5" w:uiPriority="72"/>
+    <w:lsdException w:name="Colorful Grid Accent 5" w:uiPriority="73"/>
+    <w:lsdException w:name="Light Shading Accent 6" w:uiPriority="60"/>
+    <w:lsdException w:name="Light List Accent 6" w:uiPriority="61"/>
+    <w:lsdException w:name="Light Grid Accent 6" w:uiPriority="62"/>
+    <w:lsdException w:name="Medium Shading 1 Accent 6" w:uiPriority="63"/>
+    <w:lsdException w:name="Medium Shading 2 Accent 6" w:uiPriority="64"/>
+    <w:lsdException w:name="Medium List 1 Accent 6" w:uiPriority="65"/>
+    <w:lsdException w:name="Medium List 2 Accent 6" w:uiPriority="66"/>
+    <w:lsdException w:name="Medium Grid 1 Accent 6" w:uiPriority="67"/>
+    <w:lsdException w:name="Medium Grid 2 Accent 6" w:uiPriority="68"/>
+    <w:lsdException w:name="Medium Grid 3 Accent 6" w:uiPriority="69"/>
+    <w:lsdException w:name="Dark List Accent 6" w:uiPriority="70"/>
+    <w:lsdException w:name="Colorful Shading Accent 6" w:uiPriority="71"/>
+    <w:lsdException w:name="Colorful List Accent 6" w:uiPriority="72"/>
+    <w:lsdException w:name="Colorful Grid Accent 6" w:uiPriority="73"/>
+    <w:lsdException w:name="Subtle Emphasis" w:uiPriority="19" w:qFormat="1"/>
+    <w:lsdException w:name="Intense Emphasis" w:uiPriority="21" w:qFormat="1"/>
+    <w:lsdException w:name="Subtle Reference" w:uiPriority="31" w:qFormat="1"/>
+    <w:lsdException w:name="Intense Reference" w:uiPriority="32" w:qFormat="1"/>
+    <w:lsdException w:name="Book Title" w:uiPriority="33" w:qFormat="1"/>
+    <w:lsdException w:name="Bibliography" w:semiHidden="1" w:uiPriority="37" w:unhideWhenUsed="1"/>
+    <w:lsdException w:name="TOC Heading" w:semiHidden="1" w:uiPriority="39" w:unhideWhenUsed="1" w:qFormat="1"/>
+    <w:lsdException w:name="Plain Table 1" w:uiPriority="41"/>
+    <w:lsdException w:name="Plain Table 2" w:uiPriority="42"/>
+    <w:lsdException w:name="Plain Table 3" w:uiPriority="43"/>
+    <w:lsdException w:name="Plain Table 4" w:uiPriority="44"/>
+    <w:lsdException w:name="Plain Table 5" w:uiPriority="45"/>
+    <w:lsdException w:name="Grid Table Light" w:uiPriority="40"/>
+    <w:lsdException w:name="Grid Table 1 Light" w:uiPriority="46"/>
+    <w:lsdException w:name="Grid Table 2" w:uiPriority="47"/>
+    <w:lsdException w:name="Grid Table 3" w:uiPriority="48"/>
+    <w:lsdException w:name="Grid Table 4" w:uiPriority="49"/>
+    <w:lsdException w:name="Grid Table 5 Dark" w:uiPriority="50"/>
+    <w:lsdException w:name="Grid Table 6 Colorful" w:uiPriority="51"/>
+    <w:lsdException w:name="Grid Table 7 Colorful" w:uiPriority="52"/>
+    <w:lsdException w:name="Grid Table 1 Light Accent 1" w:uiPriority="46"/>
+    <w:lsdException w:name="Grid Table 2 Accent 1" w:uiPriority="47"/>
+    <w:lsdException w:name="Grid Table 3 Accent 1" w:uiPriority="48"/>
+    <w:lsdException w:name="Grid Table 4 Accent 1" w:uiPriority="49"/>
+    <w:lsdException w:name="Grid Table 5 Dark Accent 1" w:uiPriority="50"/>
+    <w:lsdException w:name="Grid Table 6 Colorful Accent 1" w:uiPriority="51"/>
+    <w:lsdException w:name="Grid Table 7 Colorful Accent 1" w:uiPriority="52"/>
+    <w:lsdException w:name="Grid Table 1 Light Accent 2" w:uiPriority="46"/>
+    <w:lsdException w:name="Grid Table 2 Accent 2" w:uiPriority="47"/>
+    <w:lsdException w:name="Grid Table 3 Accent 2" w:uiPriority="48"/>
+    <w:lsdException w:name="Grid Table 4 Accent 2" w:uiPriority="49"/>
+    <w:lsdException w:name="Grid Table 5 Dark Accent 2" w:uiPriority="50"/>
+    <w:lsdException w:name="Grid Table 6 Colorful Accent 2" w:uiPriority="51"/>
+    <w:lsdException w:name="Grid Table 7 Colorful Accent 2" w:uiPriority="52"/>
+    <w:lsdException w:name="Grid Table 1 Light Accent 3" w:uiPriority="46"/>
+    <w:lsdException w:name="Grid Table 2 Accent 3" w:uiPriority="47"/>
+    <w:lsdException w:name="Grid Table 3 Accent 3" w:uiPriority="48"/>
+    <w:lsdException w:name="Grid Table 4 Accent 3" w:uiPriority="49"/>
+    <w:lsdException w:name="Grid Table 5 Dark Accent 3" w:uiPriority="50"/>
+    <w:lsdException w:name="Grid Table 6 Colorful Accent 3" w:uiPriority="51"/>
+    <w:lsdException w:name="Grid Table 7 Colorful Accent 3" w:uiPriority="52"/>
+    <w:lsdException w:name="Grid Table 1 Light Accent 4" w:uiPriority="46"/>
+    <w:lsdException w:name="Grid Table 2 Accent 4" w:uiPriority="47"/>
+    <w:lsdException w:name="Grid Table 3 Accent 4" w:uiPriority="48"/>
+    <w:lsdException w:name="Grid Table 4 Accent 4" w:uiPriority="49"/>
+    <w:lsdException w:name="Grid Table 5 Dark Accent 4" w:uiPriority="50"/>
+    <w:lsdException w:name="Grid Table 6 Colorful Accent 4" w:uiPriority="51"/>
+    <w:lsdException w:name="Grid Table 7 Colorful Accent 4" w:uiPriority="52"/>
+    <w:lsdException w:name="Grid Table 1 Light Accent 5" w:uiPriority="46"/>
+    <w:lsdException w:name="Grid Table 2 Accent 5" w:uiPriority="47"/>
+    <w:lsdException w:name="Grid Table 3 Accent 5" w:uiPriority="48"/>
+    <w:lsdException w:name="Grid Table 4 Accent 5" w:uiPriority="49"/>
+    <w:lsdException w:name="Grid Table 5 Dark Accent 5" w:uiPriority="50"/>
+    <w:lsdException w:name="Grid Table 6 Colorful Accent 5" w:uiPriority="51"/>
+    <w:lsdException w:name="Grid Table 7 Colorful Accent 5" w:uiPriority="52"/>
+    <w:lsdException w:name="Grid Table 1 Light Accent 6" w:uiPriority="46"/>
+    <w:lsdException w:name="Grid Table 2 Accent 6" w:uiPriority="47"/>
+    <w:lsdException w:name="Grid Table 3 Accent 6" w:uiPriority="48"/>
+    <w:lsdException w:name="Grid Table 4 Accent 6" w:uiPriority="49"/>
+    <w:lsdException w:name="Grid Table 5 Dark Accent 6" w:uiPriority="50"/>
+    <w:lsdException w:name="Grid Table 6 Colorful Accent 6" w:uiPriority="51"/>
+    <w:lsdException w:name="Grid Table 7 Colorful Accent 6" w:uiPriority="52"/>
+    <w:lsdException w:name="List Table 1 Light" w:uiPriority="46"/>
+    <w:lsdException w:name="List Table 2" w:uiPriority="47"/>
+    <w:lsdException w:name="List Table 3" w:uiPriority="48"/>
+    <w:lsdException w:name="List Table 4" w:uiPriority="49"/>
+    <w:lsdException w:name="List Table 5 Dark" w:uiPriority="50"/>
+    <w:lsdException w:name="List Table 6 Colorful" w:uiPriority="51"/>
+    <w:lsdException w:name="List Table 7 Colorful" w:uiPriority="52"/>
+    <w:lsdException w:name="List Table 1 Light Accent 1" w:uiPriority="46"/>
+    <w:lsdException w:name="List Table 2 Accent 1" w:uiPriority="47"/>
+    <w:lsdException w:name="List Table 3 Accent 1" w:uiPriority="48"/>
+    <w:lsdException w:name="List Table 4 Accent 1" w:uiPriority="49"/>
+    <w:lsdException w:name="List Table 5 Dark Accent 1" w:uiPriority="50"/>
+    <w:lsdException w:name="List Table 6 Colorful Accent 1" w:uiPriority="51"/>
+    <w:lsdException w:name="List Table 7 Colorful Accent 1" w:uiPriority="52"/>
+    <w:lsdException w:name="List Table 1 Light Accent 2" w:uiPriority="46"/>
+    <w:lsdException w:name="List Table 2 Accent 2" w:uiPriority="47"/>
+    <w:lsdException w:name="List Table 3 Accent 2" w:uiPriority="48"/>
+    <w:lsdException w:name="List Table 4 Accent 2" w:uiPriority="49"/>
+    <w:lsdException w:name="List Table 5 Dark Accent 2" w:uiPriority="50"/>
+    <w:lsdException w:name="List Table 6 Colorful Accent 2" w:uiPriority="51"/>
+    <w:lsdException w:name="List Table 7 Colorful Accent 2" w:uiPriority="52"/>
+    <w:lsdException w:name="List Table 1 Light Accent 3" w:uiPriority="46"/>
+    <w:lsdException w:name="List Table 2 Accent 3" w:uiPriority="47"/>
+    <w:lsdException w:name="List Table 3 Accent 3" w:uiPriority="48"/>
+    <w:lsdException w:name="List Table 4 Accent 3" w:uiPriority="49"/>
+    <w:lsdException w:name="List Table 5 Dark Accent 3" w:uiPriority="50"/>
+    <w:lsdException w:name="List Table 6 Colorful Accent 3" w:uiPriority="51"/>
+    <w:lsdException w:name="List Table 7 Colorful Accent 3" w:uiPriority="52"/>
+    <w:lsdException w:name="List Table 1 Light Accent 4" w:uiPriority="46"/>
+    <w:lsdException w:name="List Table 2 Accent 4" w:uiPriority="47"/>
+    <w:lsdException w:name="List Table 3 Accent 4" w:uiPriority="48"/>
+    <w:lsdException w:name="List Table 4 Accent 4" w:uiPriority="49"/>
+    <w:lsdException w:name="List Table 5 Dark Accent 4" w:uiPriority="50"/>
+    <w:lsdException w:name="List Table 6 Colorful Accent 4" w:uiPriority="51"/>
+    <w:lsdException w:name="List Table 7 Colorful Accent 4" w:uiPriority="52"/>
+    <w:lsdException w:name="List Table 1 Light Accent 5" w:uiPriority="46"/>
+    <w:lsdException w:name="List Table 2 Accent 5" w:uiPriority="47"/>
+    <w:lsdException w:name="List Table 3 Accent 5" w:uiPriority="48"/>
+    <w:lsdException w:name="List Table 4 Accent 5" w:uiPriority="49"/>
+    <w:lsdException w:name="List Table 5 Dark Accent 5" w:uiPriority="50"/>
+    <w:lsdException w:name="List Table 6 Colorful Accent 5" w:uiPriority="51"/>
+    <w:lsdException w:name="List Table 7 Colorful Accent 5" w:uiPriority="52"/>
+    <w:lsdException w:name="List Table 1 Light Accent 6" w:uiPriority="46"/>
+    <w:lsdException w:name="List Table 2 Accent 6" w:uiPriority="47"/>
+    <w:lsdException w:name="List Table 3 Accent 6" w:uiPriority="48"/>
+    <w:lsdException w:name="List Table 4 Accent 6" w:uiPriority="49"/>
+    <w:lsdException w:name="List Table 5 Dark Accent 6" w:uiPriority="50"/>
+    <w:lsdException w:name="List Table 6 Colorful Accent 6" w:uiPriority="51"/>
+    <w:lsdException w:name="List Table 7 Colorful Accent 6" w:uiPriority="52"/>
+    <w:lsdException w:name="Mention" w:semiHidden="1" w:unhideWhenUsed="1"/>
+    <w:lsdException w:name="Smart Hyperlink" w:semiHidden="1" w:unhideWhenUsed="1"/>
+    <w:lsdException w:name="Hashtag" w:semiHidden="1" w:unhideWhenUsed="1"/>
+    <w:lsdException w:name="Unresolved Mention" w:semiHidden="1" w:unhideWhenUsed="1"/>
+    <w:lsdException w:name="Smart Link" w:semiHidden="1" w:unhideWhenUsed="1"/>
+  </w:latentStyles>
+  <w:style w:type="paragraph" w:default="1" w:styleId="Normal">
+    <w:name w:val="Normal"/>
+    <w:qFormat/>
+    <w:rPr>
+      <w:rFonts w:ascii="Calibri" w:eastAsia="Calibri" w:hAnsi="Calibri" w:cs="Calibri"/>
+    </w:rPr>
+  </w:style>
+  <w:style w:type="character" w:default="1" w:styleId="DefaultParagraphFont">
     <w:name w:val="Default Paragraph Font"/>
     <w:uiPriority w:val="1"/>
     <w:semiHidden/>
     <w:unhideWhenUsed/>
   </w:style>
-  <w:style w:styleId="TableNormal" w:default="1" w:type="table">
-    <w:name w:val="Table Normal"/>
-    <w:uiPriority w:val="2"/>
+  <w:style w:type="table" w:default="1" w:styleId="TableNormal">
+    <w:name w:val="Normal Table"/>
+    <w:uiPriority w:val="99"/>
     <w:semiHidden/>
     <w:unhideWhenUsed/>
-    <w:qFormat/>
     <w:tblPr>
       <w:tblInd w:w="0" w:type="dxa"/>
       <w:tblCellMar>
         <w:top w:w="0" w:type="dxa"/>
-        <w:left w:w="0" w:type="dxa"/>
+        <w:left w:w="108" w:type="dxa"/>
         <w:bottom w:w="0" w:type="dxa"/>
-        <w:right w:w="0" w:type="dxa"/>
+        <w:right w:w="108" w:type="dxa"/>
       </w:tblCellMar>
     </w:tblPr>
   </w:style>
-  <w:style w:styleId="NoList" w:default="1" w:type="numbering">
+  <w:style w:type="numbering" w:default="1" w:styleId="NoList">
     <w:name w:val="No List"/>
     <w:uiPriority w:val="99"/>
     <w:semiHidden/>
     <w:unhideWhenUsed/>
   </w:style>
-  <w:style w:default="1" w:styleId="Normal" w:type="paragraph">
-    <w:name w:val="Normal"/>
-    <w:uiPriority w:val="1"/>
-    <w:qFormat/>
-    <w:pPr/>
-    <w:rPr>
-      <w:rFonts w:ascii="Calibri" w:hAnsi="Calibri" w:eastAsia="Calibri" w:cs="Calibri"/>
-      <w:lang w:val="en-US" w:eastAsia="en-US" w:bidi="ar-SA"/>
-    </w:rPr>
-  </w:style>
-  <w:style w:styleId="BodyText" w:type="paragraph">
+  <w:style w:type="paragraph" w:styleId="BodyText">
     <w:name w:val="Body Text"/>
     <w:basedOn w:val="Normal"/>
     <w:uiPriority w:val="1"/>
     <w:qFormat/>
-    <w:pPr/>
-    <w:rPr>
-      <w:rFonts w:ascii="Calibri" w:hAnsi="Calibri" w:eastAsia="Calibri" w:cs="Calibri"/>
-      <w:sz w:val="22"/>
-      <w:szCs w:val="22"/>
-      <w:lang w:val="en-US" w:eastAsia="en-US" w:bidi="ar-SA"/>
-    </w:rPr>
   </w:style>
-  <w:style w:styleId="Title" w:type="paragraph">
+  <w:style w:type="paragraph" w:styleId="Title">
     <w:name w:val="Title"/>
     <w:basedOn w:val="Normal"/>
-    <w:uiPriority w:val="1"/>
+    <w:uiPriority w:val="10"/>
     <w:qFormat/>
     <w:pPr>
       <w:spacing w:before="180"/>
       <w:ind w:left="100"/>
     </w:pPr>
     <w:rPr>
-      <w:rFonts w:ascii="Calibri" w:hAnsi="Calibri" w:eastAsia="Calibri" w:cs="Calibri"/>
       <w:b/>
       <w:bCs/>
-      <w:sz w:val="22"/>
-      <w:szCs w:val="22"/>
-      <w:lang w:val="en-US" w:eastAsia="en-US" w:bidi="ar-SA"/>
     </w:rPr>
   </w:style>
-  <w:style w:styleId="ListParagraph" w:type="paragraph">
+  <w:style w:type="paragraph" w:styleId="ListParagraph">
     <w:name w:val="List Paragraph"/>
     <w:basedOn w:val="Normal"/>
     <w:uiPriority w:val="1"/>
     <w:qFormat/>
-    <w:pPr/>
-    <w:rPr>
-      <w:lang w:val="en-US" w:eastAsia="en-US" w:bidi="ar-SA"/>
-    </w:rPr>
   </w:style>
-  <w:style w:styleId="TableParagraph" w:type="paragraph">
+  <w:style w:type="paragraph" w:customStyle="1" w:styleId="TableParagraph">
     <w:name w:val="Table Paragraph"/>
     <w:basedOn w:val="Normal"/>
     <w:uiPriority w:val="1"/>
     <w:qFormat/>
-    <w:pPr/>
     <w:rPr>
-      <w:rFonts w:ascii="Calibri Light" w:hAnsi="Calibri Light" w:eastAsia="Calibri Light" w:cs="Calibri Light"/>
-      <w:lang w:val="en-US" w:eastAsia="en-US" w:bidi="ar-SA"/>
+      <w:rFonts w:ascii="Calibri Light" w:eastAsia="Calibri Light" w:hAnsi="Calibri Light" w:cs="Calibri Light"/>
     </w:rPr>
   </w:style>
 </w:styles>

</xml_diff>